<commit_message>
Added to customer cart to fix bug. Can now add more than one of the same type of item. New bug that only allows the same type of item each type gets a new cart.
</commit_message>
<xml_diff>
--- a/HannahCapstoneUserStories.docx
+++ b/HannahCapstoneUserStories.docx
@@ -110,6 +110,7 @@
         <w:rPr>
           <w:sz w:val="24"/>
           <w:szCs w:val="24"/>
+          <w:highlight w:val="green"/>
         </w:rPr>
         <w:t>As a customer I want t</w:t>
       </w:r>
@@ -117,6 +118,7 @@
         <w:rPr>
           <w:sz w:val="24"/>
           <w:szCs w:val="24"/>
+          <w:highlight w:val="green"/>
         </w:rPr>
         <w:t>he ability to Register</w:t>
       </w:r>
@@ -124,6 +126,7 @@
         <w:rPr>
           <w:sz w:val="24"/>
           <w:szCs w:val="24"/>
+          <w:highlight w:val="green"/>
         </w:rPr>
         <w:t xml:space="preserve"> as a customer</w:t>
       </w:r>
@@ -148,6 +151,7 @@
           <w:bCs/>
           <w:sz w:val="24"/>
           <w:szCs w:val="24"/>
+          <w:highlight w:val="green"/>
         </w:rPr>
         <w:t xml:space="preserve">(2.5 points) </w:t>
       </w:r>
@@ -155,6 +159,7 @@
         <w:rPr>
           <w:sz w:val="24"/>
           <w:szCs w:val="24"/>
+          <w:highlight w:val="green"/>
         </w:rPr>
         <w:t xml:space="preserve">As a customer, I want the ability to </w:t>
       </w:r>
@@ -162,6 +167,7 @@
         <w:rPr>
           <w:sz w:val="24"/>
           <w:szCs w:val="24"/>
+          <w:highlight w:val="green"/>
         </w:rPr>
         <w:t>add my a</w:t>
       </w:r>
@@ -169,6 +175,7 @@
         <w:rPr>
           <w:sz w:val="24"/>
           <w:szCs w:val="24"/>
+          <w:highlight w:val="green"/>
         </w:rPr>
         <w:t>ddress</w:t>
       </w:r>
@@ -176,6 +183,7 @@
         <w:rPr>
           <w:sz w:val="24"/>
           <w:szCs w:val="24"/>
+          <w:highlight w:val="green"/>
         </w:rPr>
         <w:t xml:space="preserve"> and email address to my account.</w:t>
       </w:r>
@@ -248,6 +256,7 @@
         <w:rPr>
           <w:sz w:val="24"/>
           <w:szCs w:val="24"/>
+          <w:highlight w:val="yellow"/>
         </w:rPr>
         <w:t xml:space="preserve">(5 points) </w:t>
       </w:r>
@@ -255,6 +264,7 @@
         <w:rPr>
           <w:sz w:val="24"/>
           <w:szCs w:val="24"/>
+          <w:highlight w:val="yellow"/>
         </w:rPr>
         <w:t>As a customer I want t</w:t>
       </w:r>
@@ -262,6 +272,7 @@
         <w:rPr>
           <w:sz w:val="24"/>
           <w:szCs w:val="24"/>
+          <w:highlight w:val="yellow"/>
         </w:rPr>
         <w:t xml:space="preserve">he ability to </w:t>
       </w:r>
@@ -269,6 +280,7 @@
         <w:rPr>
           <w:sz w:val="24"/>
           <w:szCs w:val="24"/>
+          <w:highlight w:val="yellow"/>
         </w:rPr>
         <w:t>p</w:t>
       </w:r>
@@ -276,6 +288,7 @@
         <w:rPr>
           <w:sz w:val="24"/>
           <w:szCs w:val="24"/>
+          <w:highlight w:val="yellow"/>
         </w:rPr>
         <w:t>urchase items that are for sale</w:t>
       </w:r>
@@ -283,6 +296,7 @@
         <w:rPr>
           <w:sz w:val="24"/>
           <w:szCs w:val="24"/>
+          <w:highlight w:val="yellow"/>
         </w:rPr>
         <w:t xml:space="preserve"> (PayPal API)</w:t>
       </w:r>
@@ -290,8 +304,361 @@
         <w:rPr>
           <w:sz w:val="24"/>
           <w:szCs w:val="24"/>
+          <w:highlight w:val="yellow"/>
         </w:rPr>
         <w:t>.</w:t>
+      </w:r>
+    </w:p>
+    <w:p>
+      <w:pPr>
+        <w:rPr>
+          <w:sz w:val="24"/>
+          <w:szCs w:val="24"/>
+        </w:rPr>
+      </w:pPr>
+      <w:r>
+        <w:rPr>
+          <w:sz w:val="24"/>
+          <w:szCs w:val="24"/>
+        </w:rPr>
+        <w:tab/>
+      </w:r>
+      <w:r>
+        <w:rPr>
+          <w:sz w:val="24"/>
+          <w:szCs w:val="24"/>
+          <w:highlight w:val="yellow"/>
+        </w:rPr>
+        <w:t xml:space="preserve">(5 points) </w:t>
+      </w:r>
+      <w:r>
+        <w:rPr>
+          <w:sz w:val="24"/>
+          <w:szCs w:val="24"/>
+          <w:highlight w:val="yellow"/>
+        </w:rPr>
+        <w:t>As a customer I want to b</w:t>
+      </w:r>
+      <w:r>
+        <w:rPr>
+          <w:sz w:val="24"/>
+          <w:szCs w:val="24"/>
+          <w:highlight w:val="yellow"/>
+        </w:rPr>
+        <w:t>e able to send an email from the site to request a custom creation, or ask questions</w:t>
+      </w:r>
+      <w:r>
+        <w:rPr>
+          <w:sz w:val="24"/>
+          <w:szCs w:val="24"/>
+          <w:highlight w:val="yellow"/>
+        </w:rPr>
+        <w:t xml:space="preserve"> </w:t>
+      </w:r>
+      <w:r>
+        <w:rPr>
+          <w:sz w:val="24"/>
+          <w:szCs w:val="24"/>
+          <w:highlight w:val="yellow"/>
+        </w:rPr>
+        <w:t>(Email API)</w:t>
+      </w:r>
+    </w:p>
+    <w:p>
+      <w:pPr>
+        <w:rPr>
+          <w:sz w:val="24"/>
+          <w:szCs w:val="24"/>
+        </w:rPr>
+      </w:pPr>
+      <w:r>
+        <w:rPr>
+          <w:sz w:val="24"/>
+          <w:szCs w:val="24"/>
+        </w:rPr>
+        <w:tab/>
+      </w:r>
+      <w:r>
+        <w:rPr>
+          <w:sz w:val="24"/>
+          <w:szCs w:val="24"/>
+        </w:rPr>
+        <w:t xml:space="preserve">(2.5 points) </w:t>
+      </w:r>
+      <w:r>
+        <w:rPr>
+          <w:sz w:val="24"/>
+          <w:szCs w:val="24"/>
+        </w:rPr>
+        <w:t>As a customer I want to view</w:t>
+      </w:r>
+      <w:r>
+        <w:rPr>
+          <w:sz w:val="24"/>
+          <w:szCs w:val="24"/>
+        </w:rPr>
+        <w:t xml:space="preserve"> a list of past orders</w:t>
+      </w:r>
+      <w:r>
+        <w:rPr>
+          <w:sz w:val="24"/>
+          <w:szCs w:val="24"/>
+        </w:rPr>
+        <w:t>.</w:t>
+      </w:r>
+    </w:p>
+    <w:p>
+      <w:pPr>
+        <w:rPr>
+          <w:sz w:val="24"/>
+          <w:szCs w:val="24"/>
+        </w:rPr>
+      </w:pPr>
+      <w:r>
+        <w:rPr>
+          <w:sz w:val="24"/>
+          <w:szCs w:val="24"/>
+        </w:rPr>
+        <w:tab/>
+      </w:r>
+      <w:r>
+        <w:rPr>
+          <w:sz w:val="24"/>
+          <w:szCs w:val="24"/>
+        </w:rPr>
+        <w:t xml:space="preserve">(7.5 points) </w:t>
+      </w:r>
+      <w:r>
+        <w:rPr>
+          <w:sz w:val="24"/>
+          <w:szCs w:val="24"/>
+        </w:rPr>
+        <w:t>As a customer I want to s</w:t>
+      </w:r>
+      <w:r>
+        <w:rPr>
+          <w:sz w:val="24"/>
+          <w:szCs w:val="24"/>
+        </w:rPr>
+        <w:t>ee a list of recommended items based on past purchases</w:t>
+      </w:r>
+    </w:p>
+    <w:p>
+      <w:pPr>
+        <w:rPr>
+          <w:sz w:val="24"/>
+          <w:szCs w:val="24"/>
+        </w:rPr>
+      </w:pPr>
+      <w:r>
+        <w:rPr>
+          <w:sz w:val="24"/>
+          <w:szCs w:val="24"/>
+        </w:rPr>
+        <w:tab/>
+      </w:r>
+      <w:r>
+        <w:rPr>
+          <w:sz w:val="24"/>
+          <w:szCs w:val="24"/>
+        </w:rPr>
+        <w:t>(</w:t>
+      </w:r>
+      <w:r>
+        <w:rPr>
+          <w:sz w:val="24"/>
+          <w:szCs w:val="24"/>
+        </w:rPr>
+        <w:t>6</w:t>
+      </w:r>
+      <w:r>
+        <w:rPr>
+          <w:sz w:val="24"/>
+          <w:szCs w:val="24"/>
+        </w:rPr>
+        <w:t xml:space="preserve"> points) </w:t>
+      </w:r>
+      <w:r>
+        <w:rPr>
+          <w:sz w:val="24"/>
+          <w:szCs w:val="24"/>
+        </w:rPr>
+        <w:t>As a customer I want to b</w:t>
+      </w:r>
+      <w:r>
+        <w:rPr>
+          <w:sz w:val="24"/>
+          <w:szCs w:val="24"/>
+        </w:rPr>
+        <w:t>e offered discounts based upon items I am viewing and have purchased</w:t>
+      </w:r>
+    </w:p>
+    <w:p>
+      <w:pPr>
+        <w:rPr>
+          <w:b/>
+          <w:bCs/>
+          <w:sz w:val="24"/>
+          <w:szCs w:val="24"/>
+        </w:rPr>
+      </w:pPr>
+      <w:r>
+        <w:rPr>
+          <w:b/>
+          <w:bCs/>
+          <w:sz w:val="24"/>
+          <w:szCs w:val="24"/>
+        </w:rPr>
+        <w:t>Moderator-</w:t>
+      </w:r>
+    </w:p>
+    <w:p>
+      <w:pPr>
+        <w:rPr>
+          <w:sz w:val="24"/>
+          <w:szCs w:val="24"/>
+        </w:rPr>
+      </w:pPr>
+      <w:r>
+        <w:rPr>
+          <w:b/>
+          <w:bCs/>
+          <w:sz w:val="24"/>
+          <w:szCs w:val="24"/>
+        </w:rPr>
+        <w:tab/>
+      </w:r>
+      <w:r>
+        <w:rPr>
+          <w:bCs/>
+          <w:sz w:val="24"/>
+          <w:szCs w:val="24"/>
+          <w:highlight w:val="yellow"/>
+        </w:rPr>
+        <w:t>(</w:t>
+      </w:r>
+      <w:r>
+        <w:rPr>
+          <w:bCs/>
+          <w:sz w:val="24"/>
+          <w:szCs w:val="24"/>
+          <w:highlight w:val="yellow"/>
+        </w:rPr>
+        <w:t>6</w:t>
+      </w:r>
+      <w:r>
+        <w:rPr>
+          <w:bCs/>
+          <w:sz w:val="24"/>
+          <w:szCs w:val="24"/>
+          <w:highlight w:val="yellow"/>
+        </w:rPr>
+        <w:t xml:space="preserve"> points) </w:t>
+      </w:r>
+      <w:r>
+        <w:rPr>
+          <w:sz w:val="24"/>
+          <w:szCs w:val="24"/>
+          <w:highlight w:val="yellow"/>
+        </w:rPr>
+        <w:t>As a moderator I want th</w:t>
+      </w:r>
+      <w:r>
+        <w:rPr>
+          <w:sz w:val="24"/>
+          <w:szCs w:val="24"/>
+          <w:highlight w:val="yellow"/>
+        </w:rPr>
+        <w:t xml:space="preserve">e ability to view </w:t>
+      </w:r>
+      <w:r>
+        <w:rPr>
+          <w:sz w:val="24"/>
+          <w:szCs w:val="24"/>
+          <w:highlight w:val="yellow"/>
+        </w:rPr>
+        <w:t>all c</w:t>
+      </w:r>
+      <w:r>
+        <w:rPr>
+          <w:sz w:val="24"/>
+          <w:szCs w:val="24"/>
+          <w:highlight w:val="yellow"/>
+        </w:rPr>
+        <w:t>ustomers</w:t>
+      </w:r>
+      <w:r>
+        <w:rPr>
+          <w:sz w:val="24"/>
+          <w:szCs w:val="24"/>
+          <w:highlight w:val="yellow"/>
+        </w:rPr>
+        <w:t>, their respective details, and their current open</w:t>
+      </w:r>
+      <w:r>
+        <w:rPr>
+          <w:sz w:val="24"/>
+          <w:szCs w:val="24"/>
+          <w:highlight w:val="yellow"/>
+        </w:rPr>
+        <w:t xml:space="preserve"> </w:t>
+      </w:r>
+      <w:r>
+        <w:rPr>
+          <w:sz w:val="24"/>
+          <w:szCs w:val="24"/>
+          <w:highlight w:val="yellow"/>
+        </w:rPr>
+        <w:t>(if any) orders. (PayPal Invoice API)</w:t>
+      </w:r>
+    </w:p>
+    <w:p>
+      <w:pPr>
+        <w:ind w:firstLine="720"/>
+        <w:rPr>
+          <w:sz w:val="24"/>
+          <w:szCs w:val="24"/>
+        </w:rPr>
+      </w:pPr>
+      <w:r>
+        <w:rPr>
+          <w:sz w:val="24"/>
+          <w:szCs w:val="24"/>
+          <w:highlight w:val="yellow"/>
+        </w:rPr>
+        <w:t xml:space="preserve">(5 points) </w:t>
+      </w:r>
+      <w:r>
+        <w:rPr>
+          <w:sz w:val="24"/>
+          <w:szCs w:val="24"/>
+          <w:highlight w:val="yellow"/>
+        </w:rPr>
+        <w:t>As a moderator I want the ability to s</w:t>
+      </w:r>
+      <w:r>
+        <w:rPr>
+          <w:sz w:val="24"/>
+          <w:szCs w:val="24"/>
+          <w:highlight w:val="yellow"/>
+        </w:rPr>
+        <w:t>end an email to notify if products are shipped</w:t>
+      </w:r>
+      <w:r>
+        <w:rPr>
+          <w:sz w:val="24"/>
+          <w:szCs w:val="24"/>
+          <w:highlight w:val="yellow"/>
+        </w:rPr>
+        <w:t xml:space="preserve"> </w:t>
+      </w:r>
+      <w:r>
+        <w:rPr>
+          <w:sz w:val="24"/>
+          <w:szCs w:val="24"/>
+          <w:highlight w:val="yellow"/>
+        </w:rPr>
+        <w:t>(Email API)</w:t>
       </w:r>
       <w:bookmarkStart w:id="0" w:name="_GoBack"/>
       <w:bookmarkEnd w:id="0"/>
@@ -301,35 +668,278 @@
         <w:rPr>
           <w:sz w:val="24"/>
           <w:szCs w:val="24"/>
-        </w:rPr>
-      </w:pPr>
-      <w:r>
-        <w:rPr>
-          <w:sz w:val="24"/>
-          <w:szCs w:val="24"/>
-        </w:rPr>
-        <w:tab/>
-      </w:r>
-      <w:r>
-        <w:rPr>
-          <w:sz w:val="24"/>
-          <w:szCs w:val="24"/>
-        </w:rPr>
-        <w:t xml:space="preserve">(5 points) </w:t>
-      </w:r>
-      <w:r>
-        <w:rPr>
-          <w:sz w:val="24"/>
-          <w:szCs w:val="24"/>
-        </w:rPr>
-        <w:t>As a customer I want to b</w:t>
-      </w:r>
-      <w:r>
-        <w:rPr>
-          <w:sz w:val="24"/>
-          <w:szCs w:val="24"/>
-        </w:rPr>
-        <w:t>e able to send an email from the site to request a custom creation, or ask questions</w:t>
+          <w:highlight w:val="green"/>
+        </w:rPr>
+      </w:pPr>
+      <w:r>
+        <w:rPr>
+          <w:sz w:val="24"/>
+          <w:szCs w:val="24"/>
+        </w:rPr>
+        <w:tab/>
+      </w:r>
+      <w:r>
+        <w:rPr>
+          <w:sz w:val="24"/>
+          <w:szCs w:val="24"/>
+          <w:highlight w:val="green"/>
+        </w:rPr>
+        <w:t xml:space="preserve">(7.5 points) </w:t>
+      </w:r>
+      <w:r>
+        <w:rPr>
+          <w:sz w:val="24"/>
+          <w:szCs w:val="24"/>
+          <w:highlight w:val="green"/>
+        </w:rPr>
+        <w:t>As a moderator I want to be able to post products</w:t>
+      </w:r>
+      <w:r>
+        <w:rPr>
+          <w:sz w:val="24"/>
+          <w:szCs w:val="24"/>
+          <w:highlight w:val="green"/>
+        </w:rPr>
+        <w:t>:</w:t>
+      </w:r>
+    </w:p>
+    <w:p>
+      <w:pPr>
+        <w:rPr>
+          <w:sz w:val="24"/>
+          <w:szCs w:val="24"/>
+          <w:highlight w:val="green"/>
+        </w:rPr>
+      </w:pPr>
+      <w:r>
+        <w:rPr>
+          <w:sz w:val="24"/>
+          <w:szCs w:val="24"/>
+          <w:highlight w:val="green"/>
+        </w:rPr>
+        <w:tab/>
+      </w:r>
+      <w:r>
+        <w:rPr>
+          <w:sz w:val="24"/>
+          <w:szCs w:val="24"/>
+          <w:highlight w:val="green"/>
+        </w:rPr>
+        <w:tab/>
+      </w:r>
+      <w:r>
+        <w:rPr>
+          <w:sz w:val="24"/>
+          <w:szCs w:val="24"/>
+          <w:highlight w:val="green"/>
+        </w:rPr>
+        <w:t>Have the ability to u</w:t>
+      </w:r>
+      <w:r>
+        <w:rPr>
+          <w:sz w:val="24"/>
+          <w:szCs w:val="24"/>
+          <w:highlight w:val="green"/>
+        </w:rPr>
+        <w:t>pload</w:t>
+      </w:r>
+      <w:r>
+        <w:rPr>
+          <w:sz w:val="24"/>
+          <w:szCs w:val="24"/>
+          <w:highlight w:val="green"/>
+        </w:rPr>
+        <w:t>/change</w:t>
+      </w:r>
+      <w:r>
+        <w:rPr>
+          <w:sz w:val="24"/>
+          <w:szCs w:val="24"/>
+          <w:highlight w:val="green"/>
+        </w:rPr>
+        <w:t xml:space="preserve"> pictures for items</w:t>
+      </w:r>
+    </w:p>
+    <w:p>
+      <w:pPr>
+        <w:rPr>
+          <w:sz w:val="24"/>
+          <w:szCs w:val="24"/>
+          <w:highlight w:val="green"/>
+        </w:rPr>
+      </w:pPr>
+      <w:r>
+        <w:rPr>
+          <w:sz w:val="24"/>
+          <w:szCs w:val="24"/>
+          <w:highlight w:val="green"/>
+        </w:rPr>
+        <w:tab/>
+      </w:r>
+      <w:r>
+        <w:rPr>
+          <w:sz w:val="24"/>
+          <w:szCs w:val="24"/>
+          <w:highlight w:val="green"/>
+        </w:rPr>
+        <w:tab/>
+      </w:r>
+      <w:r>
+        <w:rPr>
+          <w:sz w:val="24"/>
+          <w:szCs w:val="24"/>
+          <w:highlight w:val="green"/>
+        </w:rPr>
+        <w:t>Have the ability to add/edit</w:t>
+      </w:r>
+      <w:r>
+        <w:rPr>
+          <w:sz w:val="24"/>
+          <w:szCs w:val="24"/>
+          <w:highlight w:val="green"/>
+        </w:rPr>
+        <w:t xml:space="preserve"> specific details about items</w:t>
+      </w:r>
+    </w:p>
+    <w:p>
+      <w:pPr>
+        <w:rPr>
+          <w:sz w:val="24"/>
+          <w:szCs w:val="24"/>
+          <w:highlight w:val="green"/>
+        </w:rPr>
+      </w:pPr>
+      <w:r>
+        <w:rPr>
+          <w:sz w:val="24"/>
+          <w:szCs w:val="24"/>
+          <w:highlight w:val="green"/>
+        </w:rPr>
+        <w:tab/>
+      </w:r>
+      <w:r>
+        <w:rPr>
+          <w:sz w:val="24"/>
+          <w:szCs w:val="24"/>
+          <w:highlight w:val="green"/>
+        </w:rPr>
+        <w:tab/>
+      </w:r>
+      <w:r>
+        <w:rPr>
+          <w:sz w:val="24"/>
+          <w:szCs w:val="24"/>
+          <w:highlight w:val="green"/>
+        </w:rPr>
+        <w:t>Have the ability to a</w:t>
+      </w:r>
+      <w:r>
+        <w:rPr>
+          <w:sz w:val="24"/>
+          <w:szCs w:val="24"/>
+          <w:highlight w:val="green"/>
+        </w:rPr>
+        <w:t>dd</w:t>
+      </w:r>
+      <w:r>
+        <w:rPr>
+          <w:sz w:val="24"/>
+          <w:szCs w:val="24"/>
+          <w:highlight w:val="green"/>
+        </w:rPr>
+        <w:t>/edit</w:t>
+      </w:r>
+      <w:r>
+        <w:rPr>
+          <w:sz w:val="24"/>
+          <w:szCs w:val="24"/>
+          <w:highlight w:val="green"/>
+        </w:rPr>
+        <w:t xml:space="preserve"> prices for items</w:t>
+      </w:r>
+    </w:p>
+    <w:p>
+      <w:pPr>
+        <w:rPr>
+          <w:sz w:val="24"/>
+          <w:szCs w:val="24"/>
+        </w:rPr>
+      </w:pPr>
+      <w:r>
+        <w:rPr>
+          <w:sz w:val="24"/>
+          <w:szCs w:val="24"/>
+          <w:highlight w:val="green"/>
+        </w:rPr>
+        <w:tab/>
+      </w:r>
+      <w:r>
+        <w:rPr>
+          <w:sz w:val="24"/>
+          <w:szCs w:val="24"/>
+          <w:highlight w:val="green"/>
+        </w:rPr>
+        <w:tab/>
+      </w:r>
+      <w:r>
+        <w:rPr>
+          <w:sz w:val="24"/>
+          <w:szCs w:val="24"/>
+          <w:highlight w:val="green"/>
+        </w:rPr>
+        <w:t>**</w:t>
+      </w:r>
+      <w:r>
+        <w:rPr>
+          <w:sz w:val="24"/>
+          <w:szCs w:val="24"/>
+          <w:highlight w:val="green"/>
+        </w:rPr>
+        <w:t>Have the ability to remove items</w:t>
+      </w:r>
+      <w:r>
+        <w:rPr>
+          <w:sz w:val="24"/>
+          <w:szCs w:val="24"/>
+        </w:rPr>
+        <w:t>--(Changed remove to Deactivate so that they can keep a record of all products they have sold)</w:t>
+      </w:r>
+    </w:p>
+    <w:p>
+      <w:pPr>
+        <w:rPr>
+          <w:sz w:val="24"/>
+          <w:szCs w:val="24"/>
+        </w:rPr>
+      </w:pPr>
+      <w:r>
+        <w:rPr>
+          <w:sz w:val="24"/>
+          <w:szCs w:val="24"/>
+        </w:rPr>
+        <w:lastRenderedPageBreak/>
+        <w:tab/>
+      </w:r>
+      <w:r>
+        <w:rPr>
+          <w:sz w:val="24"/>
+          <w:szCs w:val="24"/>
+        </w:rPr>
+        <w:t xml:space="preserve">(10 points) </w:t>
+      </w:r>
+      <w:r>
+        <w:rPr>
+          <w:sz w:val="24"/>
+          <w:szCs w:val="24"/>
+        </w:rPr>
+        <w:t>As a moderator b</w:t>
+      </w:r>
+      <w:r>
+        <w:rPr>
+          <w:sz w:val="24"/>
+          <w:szCs w:val="24"/>
+        </w:rPr>
+        <w:t>e able to see analytics about my website to be able to adjust inventory based off of sales and site traffic</w:t>
       </w:r>
       <w:r>
         <w:rPr>
@@ -343,548 +953,45 @@
           <w:sz w:val="24"/>
           <w:szCs w:val="24"/>
         </w:rPr>
-        <w:t>(Email API)</w:t>
-      </w:r>
-    </w:p>
-    <w:p>
-      <w:pPr>
-        <w:rPr>
-          <w:sz w:val="24"/>
-          <w:szCs w:val="24"/>
-        </w:rPr>
-      </w:pPr>
-      <w:r>
-        <w:rPr>
-          <w:sz w:val="24"/>
-          <w:szCs w:val="24"/>
-        </w:rPr>
-        <w:tab/>
-      </w:r>
-      <w:r>
-        <w:rPr>
-          <w:sz w:val="24"/>
-          <w:szCs w:val="24"/>
-        </w:rPr>
-        <w:t xml:space="preserve">(2.5 points) </w:t>
-      </w:r>
-      <w:r>
-        <w:rPr>
-          <w:sz w:val="24"/>
-          <w:szCs w:val="24"/>
-        </w:rPr>
-        <w:t>As a customer I want to view</w:t>
-      </w:r>
-      <w:r>
-        <w:rPr>
-          <w:sz w:val="24"/>
-          <w:szCs w:val="24"/>
-        </w:rPr>
-        <w:t xml:space="preserve"> a list of past orders</w:t>
-      </w:r>
-      <w:r>
-        <w:rPr>
-          <w:sz w:val="24"/>
-          <w:szCs w:val="24"/>
-        </w:rPr>
-        <w:t>.</w:t>
-      </w:r>
-    </w:p>
-    <w:p>
-      <w:pPr>
-        <w:rPr>
-          <w:sz w:val="24"/>
-          <w:szCs w:val="24"/>
-        </w:rPr>
-      </w:pPr>
-      <w:r>
-        <w:rPr>
-          <w:sz w:val="24"/>
-          <w:szCs w:val="24"/>
-        </w:rPr>
-        <w:tab/>
-      </w:r>
-      <w:r>
-        <w:rPr>
-          <w:sz w:val="24"/>
-          <w:szCs w:val="24"/>
-        </w:rPr>
-        <w:t xml:space="preserve">(7.5 points) </w:t>
-      </w:r>
-      <w:r>
-        <w:rPr>
-          <w:sz w:val="24"/>
-          <w:szCs w:val="24"/>
-        </w:rPr>
-        <w:t>As a customer I want to s</w:t>
-      </w:r>
-      <w:r>
-        <w:rPr>
-          <w:sz w:val="24"/>
-          <w:szCs w:val="24"/>
-        </w:rPr>
-        <w:t>ee a list of recommended items based on past purchases</w:t>
-      </w:r>
-    </w:p>
-    <w:p>
-      <w:pPr>
-        <w:rPr>
-          <w:sz w:val="24"/>
-          <w:szCs w:val="24"/>
-        </w:rPr>
-      </w:pPr>
-      <w:r>
-        <w:rPr>
-          <w:sz w:val="24"/>
-          <w:szCs w:val="24"/>
-        </w:rPr>
-        <w:tab/>
-      </w:r>
-      <w:r>
-        <w:rPr>
-          <w:sz w:val="24"/>
-          <w:szCs w:val="24"/>
-        </w:rPr>
         <w:t>(</w:t>
       </w:r>
-      <w:r>
-        <w:rPr>
-          <w:sz w:val="24"/>
-          <w:szCs w:val="24"/>
-        </w:rPr>
-        <w:t>6</w:t>
-      </w:r>
-      <w:r>
-        <w:rPr>
-          <w:sz w:val="24"/>
-          <w:szCs w:val="24"/>
-        </w:rPr>
-        <w:t xml:space="preserve"> points) </w:t>
-      </w:r>
-      <w:r>
-        <w:rPr>
-          <w:sz w:val="24"/>
-          <w:szCs w:val="24"/>
-        </w:rPr>
-        <w:t>As a customer I want to b</w:t>
-      </w:r>
-      <w:r>
-        <w:rPr>
-          <w:sz w:val="24"/>
-          <w:szCs w:val="24"/>
-        </w:rPr>
-        <w:t>e offered discounts based upon items I am viewing and have purchased</w:t>
-      </w:r>
-    </w:p>
-    <w:p>
-      <w:pPr>
-        <w:rPr>
-          <w:b/>
-          <w:bCs/>
-          <w:sz w:val="24"/>
-          <w:szCs w:val="24"/>
-        </w:rPr>
-      </w:pPr>
-      <w:r>
-        <w:rPr>
-          <w:b/>
-          <w:bCs/>
-          <w:sz w:val="24"/>
-          <w:szCs w:val="24"/>
-        </w:rPr>
-        <w:t>Moderator-</w:t>
-      </w:r>
-    </w:p>
-    <w:p>
-      <w:pPr>
-        <w:rPr>
-          <w:sz w:val="24"/>
-          <w:szCs w:val="24"/>
-        </w:rPr>
-      </w:pPr>
-      <w:r>
-        <w:rPr>
-          <w:b/>
-          <w:bCs/>
-          <w:sz w:val="24"/>
-          <w:szCs w:val="24"/>
-        </w:rPr>
-        <w:tab/>
-      </w:r>
-      <w:r>
-        <w:rPr>
-          <w:bCs/>
-          <w:sz w:val="24"/>
-          <w:szCs w:val="24"/>
-        </w:rPr>
-        <w:t>(</w:t>
-      </w:r>
-      <w:r>
-        <w:rPr>
-          <w:bCs/>
-          <w:sz w:val="24"/>
-          <w:szCs w:val="24"/>
-        </w:rPr>
-        <w:t>6</w:t>
-      </w:r>
-      <w:r>
-        <w:rPr>
-          <w:bCs/>
-          <w:sz w:val="24"/>
-          <w:szCs w:val="24"/>
-        </w:rPr>
-        <w:t xml:space="preserve"> points) </w:t>
-      </w:r>
-      <w:r>
-        <w:rPr>
-          <w:sz w:val="24"/>
-          <w:szCs w:val="24"/>
-        </w:rPr>
-        <w:t>As a moderator I want th</w:t>
-      </w:r>
-      <w:r>
-        <w:rPr>
-          <w:sz w:val="24"/>
-          <w:szCs w:val="24"/>
-        </w:rPr>
-        <w:t xml:space="preserve">e ability to view </w:t>
-      </w:r>
-      <w:r>
-        <w:rPr>
-          <w:sz w:val="24"/>
-          <w:szCs w:val="24"/>
-        </w:rPr>
-        <w:t>all c</w:t>
-      </w:r>
-      <w:r>
-        <w:rPr>
-          <w:sz w:val="24"/>
-          <w:szCs w:val="24"/>
-        </w:rPr>
-        <w:t>ustomers</w:t>
-      </w:r>
-      <w:r>
-        <w:rPr>
-          <w:sz w:val="24"/>
-          <w:szCs w:val="24"/>
-        </w:rPr>
-        <w:t>, their respective details, and their current open</w:t>
-      </w:r>
-      <w:r>
-        <w:rPr>
-          <w:sz w:val="24"/>
-          <w:szCs w:val="24"/>
-        </w:rPr>
-        <w:t xml:space="preserve"> </w:t>
-      </w:r>
-      <w:r>
-        <w:rPr>
-          <w:sz w:val="24"/>
-          <w:szCs w:val="24"/>
-        </w:rPr>
-        <w:t>(if any) orders. (PayPal Invoice API)</w:t>
-      </w:r>
-    </w:p>
-    <w:p>
-      <w:pPr>
-        <w:ind w:firstLine="720"/>
-        <w:rPr>
-          <w:sz w:val="24"/>
-          <w:szCs w:val="24"/>
-        </w:rPr>
-      </w:pPr>
-      <w:r>
-        <w:rPr>
-          <w:sz w:val="24"/>
-          <w:szCs w:val="24"/>
-        </w:rPr>
-        <w:t xml:space="preserve">(5 points) </w:t>
-      </w:r>
-      <w:r>
-        <w:rPr>
-          <w:sz w:val="24"/>
-          <w:szCs w:val="24"/>
-        </w:rPr>
-        <w:t>As a moderator I want the ability to s</w:t>
-      </w:r>
-      <w:r>
-        <w:rPr>
-          <w:sz w:val="24"/>
-          <w:szCs w:val="24"/>
-        </w:rPr>
-        <w:t>end an email to notify if products are shipped</w:t>
-      </w:r>
-      <w:r>
-        <w:rPr>
-          <w:sz w:val="24"/>
-          <w:szCs w:val="24"/>
-        </w:rPr>
-        <w:t xml:space="preserve"> </w:t>
-      </w:r>
-      <w:r>
-        <w:rPr>
-          <w:sz w:val="24"/>
-          <w:szCs w:val="24"/>
-        </w:rPr>
-        <w:t>(Email API)</w:t>
-      </w:r>
-    </w:p>
-    <w:p>
-      <w:pPr>
-        <w:rPr>
-          <w:sz w:val="24"/>
-          <w:szCs w:val="24"/>
-        </w:rPr>
-      </w:pPr>
-      <w:r>
-        <w:rPr>
-          <w:sz w:val="24"/>
-          <w:szCs w:val="24"/>
-        </w:rPr>
-        <w:tab/>
-      </w:r>
-      <w:r>
-        <w:rPr>
-          <w:sz w:val="24"/>
-          <w:szCs w:val="24"/>
-        </w:rPr>
-        <w:t xml:space="preserve">(7.5 points) </w:t>
-      </w:r>
-      <w:r>
-        <w:rPr>
-          <w:sz w:val="24"/>
-          <w:szCs w:val="24"/>
-        </w:rPr>
-        <w:t>As a moderator I want to be able to post products</w:t>
-      </w:r>
-      <w:r>
-        <w:rPr>
-          <w:sz w:val="24"/>
-          <w:szCs w:val="24"/>
-        </w:rPr>
-        <w:t>:</w:t>
-      </w:r>
-    </w:p>
-    <w:p>
-      <w:pPr>
-        <w:rPr>
-          <w:sz w:val="24"/>
-          <w:szCs w:val="24"/>
-        </w:rPr>
-      </w:pPr>
-      <w:r>
-        <w:rPr>
-          <w:sz w:val="24"/>
-          <w:szCs w:val="24"/>
-        </w:rPr>
-        <w:tab/>
-      </w:r>
-      <w:r>
-        <w:rPr>
-          <w:sz w:val="24"/>
-          <w:szCs w:val="24"/>
-        </w:rPr>
-        <w:tab/>
-      </w:r>
-      <w:proofErr w:type="gramStart"/>
-      <w:r>
-        <w:rPr>
-          <w:sz w:val="24"/>
-          <w:szCs w:val="24"/>
-        </w:rPr>
-        <w:t>Have the ability to</w:t>
-      </w:r>
-      <w:proofErr w:type="gramEnd"/>
-      <w:r>
-        <w:rPr>
-          <w:sz w:val="24"/>
-          <w:szCs w:val="24"/>
-        </w:rPr>
-        <w:t xml:space="preserve"> u</w:t>
-      </w:r>
-      <w:r>
-        <w:rPr>
-          <w:sz w:val="24"/>
-          <w:szCs w:val="24"/>
-        </w:rPr>
-        <w:t>pload</w:t>
-      </w:r>
-      <w:r>
-        <w:rPr>
-          <w:sz w:val="24"/>
-          <w:szCs w:val="24"/>
-        </w:rPr>
-        <w:t>/change</w:t>
-      </w:r>
-      <w:r>
-        <w:rPr>
-          <w:sz w:val="24"/>
-          <w:szCs w:val="24"/>
-        </w:rPr>
-        <w:t xml:space="preserve"> pictures for items</w:t>
-      </w:r>
-    </w:p>
-    <w:p>
-      <w:pPr>
-        <w:rPr>
-          <w:sz w:val="24"/>
-          <w:szCs w:val="24"/>
-        </w:rPr>
-      </w:pPr>
-      <w:r>
-        <w:rPr>
-          <w:sz w:val="24"/>
-          <w:szCs w:val="24"/>
-        </w:rPr>
-        <w:tab/>
-      </w:r>
-      <w:r>
-        <w:rPr>
-          <w:sz w:val="24"/>
-          <w:szCs w:val="24"/>
-        </w:rPr>
-        <w:tab/>
-      </w:r>
-      <w:proofErr w:type="gramStart"/>
-      <w:r>
-        <w:rPr>
-          <w:sz w:val="24"/>
-          <w:szCs w:val="24"/>
-        </w:rPr>
-        <w:t>Have the ability to</w:t>
-      </w:r>
-      <w:proofErr w:type="gramEnd"/>
-      <w:r>
-        <w:rPr>
-          <w:sz w:val="24"/>
-          <w:szCs w:val="24"/>
-        </w:rPr>
-        <w:t xml:space="preserve"> add/edit</w:t>
-      </w:r>
-      <w:r>
-        <w:rPr>
-          <w:sz w:val="24"/>
-          <w:szCs w:val="24"/>
-        </w:rPr>
-        <w:t xml:space="preserve"> specific details about items</w:t>
-      </w:r>
-    </w:p>
-    <w:p>
-      <w:pPr>
-        <w:rPr>
-          <w:sz w:val="24"/>
-          <w:szCs w:val="24"/>
-        </w:rPr>
-      </w:pPr>
-      <w:r>
-        <w:rPr>
-          <w:sz w:val="24"/>
-          <w:szCs w:val="24"/>
-        </w:rPr>
-        <w:tab/>
-      </w:r>
-      <w:r>
-        <w:rPr>
-          <w:sz w:val="24"/>
-          <w:szCs w:val="24"/>
-        </w:rPr>
-        <w:tab/>
-      </w:r>
-      <w:proofErr w:type="gramStart"/>
-      <w:r>
-        <w:rPr>
-          <w:sz w:val="24"/>
-          <w:szCs w:val="24"/>
-        </w:rPr>
-        <w:t>Have the ability to</w:t>
-      </w:r>
-      <w:proofErr w:type="gramEnd"/>
-      <w:r>
-        <w:rPr>
-          <w:sz w:val="24"/>
-          <w:szCs w:val="24"/>
-        </w:rPr>
-        <w:t xml:space="preserve"> a</w:t>
-      </w:r>
-      <w:r>
-        <w:rPr>
-          <w:sz w:val="24"/>
-          <w:szCs w:val="24"/>
-        </w:rPr>
-        <w:t>dd</w:t>
-      </w:r>
-      <w:r>
-        <w:rPr>
-          <w:sz w:val="24"/>
-          <w:szCs w:val="24"/>
-        </w:rPr>
-        <w:t>/edit</w:t>
-      </w:r>
-      <w:r>
-        <w:rPr>
-          <w:sz w:val="24"/>
-          <w:szCs w:val="24"/>
-        </w:rPr>
-        <w:t xml:space="preserve"> prices for items</w:t>
-      </w:r>
-    </w:p>
-    <w:p>
-      <w:pPr>
-        <w:rPr>
-          <w:sz w:val="24"/>
-          <w:szCs w:val="24"/>
-        </w:rPr>
-      </w:pPr>
-      <w:r>
-        <w:rPr>
-          <w:sz w:val="24"/>
-          <w:szCs w:val="24"/>
-        </w:rPr>
-        <w:tab/>
-      </w:r>
-      <w:r>
-        <w:rPr>
-          <w:sz w:val="24"/>
-          <w:szCs w:val="24"/>
-        </w:rPr>
-        <w:tab/>
-      </w:r>
-      <w:proofErr w:type="gramStart"/>
-      <w:r>
-        <w:rPr>
-          <w:sz w:val="24"/>
-          <w:szCs w:val="24"/>
-        </w:rPr>
-        <w:t>Have the ability to</w:t>
-      </w:r>
-      <w:proofErr w:type="gramEnd"/>
-      <w:r>
-        <w:rPr>
-          <w:sz w:val="24"/>
-          <w:szCs w:val="24"/>
-        </w:rPr>
-        <w:t xml:space="preserve"> remove items</w:t>
-      </w:r>
-    </w:p>
-    <w:p>
-      <w:pPr>
-        <w:rPr>
-          <w:sz w:val="24"/>
-          <w:szCs w:val="24"/>
-        </w:rPr>
-      </w:pPr>
-      <w:r>
-        <w:rPr>
-          <w:sz w:val="24"/>
-          <w:szCs w:val="24"/>
-        </w:rPr>
-        <w:tab/>
-      </w:r>
-      <w:r>
-        <w:rPr>
-          <w:sz w:val="24"/>
-          <w:szCs w:val="24"/>
-        </w:rPr>
-        <w:t xml:space="preserve">(10 points) </w:t>
+      <w:proofErr w:type="spellStart"/>
+      <w:r>
+        <w:rPr>
+          <w:sz w:val="24"/>
+          <w:szCs w:val="24"/>
+        </w:rPr>
+        <w:t>CrazyEgg</w:t>
+      </w:r>
+      <w:proofErr w:type="spellEnd"/>
+      <w:r>
+        <w:rPr>
+          <w:sz w:val="24"/>
+          <w:szCs w:val="24"/>
+        </w:rPr>
+        <w:t xml:space="preserve"> or Google Analytics)</w:t>
+      </w:r>
+    </w:p>
+    <w:p>
+      <w:pPr>
+        <w:rPr>
+          <w:sz w:val="24"/>
+          <w:szCs w:val="24"/>
+        </w:rPr>
+      </w:pPr>
+      <w:r>
+        <w:rPr>
+          <w:sz w:val="24"/>
+          <w:szCs w:val="24"/>
+        </w:rPr>
+        <w:tab/>
+      </w:r>
+      <w:r>
+        <w:rPr>
+          <w:sz w:val="24"/>
+          <w:szCs w:val="24"/>
+        </w:rPr>
+        <w:t xml:space="preserve">(6 points) </w:t>
       </w:r>
       <w:r>
         <w:rPr>
@@ -898,106 +1005,7 @@
           <w:sz w:val="24"/>
           <w:szCs w:val="24"/>
         </w:rPr>
-        <w:t xml:space="preserve">e able to see analytics about my website to be able to adjust inventory based </w:t>
-      </w:r>
-      <w:proofErr w:type="gramStart"/>
-      <w:r>
-        <w:rPr>
-          <w:sz w:val="24"/>
-          <w:szCs w:val="24"/>
-        </w:rPr>
-        <w:t>off of</w:t>
-      </w:r>
-      <w:proofErr w:type="gramEnd"/>
-      <w:r>
-        <w:rPr>
-          <w:sz w:val="24"/>
-          <w:szCs w:val="24"/>
-        </w:rPr>
-        <w:t xml:space="preserve"> sales and site traffic</w:t>
-      </w:r>
-      <w:r>
-        <w:rPr>
-          <w:sz w:val="24"/>
-          <w:szCs w:val="24"/>
-        </w:rPr>
-        <w:t xml:space="preserve"> </w:t>
-      </w:r>
-      <w:r>
-        <w:rPr>
-          <w:sz w:val="24"/>
-          <w:szCs w:val="24"/>
-        </w:rPr>
-        <w:t>(</w:t>
-      </w:r>
-      <w:proofErr w:type="spellStart"/>
-      <w:r>
-        <w:rPr>
-          <w:sz w:val="24"/>
-          <w:szCs w:val="24"/>
-        </w:rPr>
-        <w:t>CrazyEgg</w:t>
-      </w:r>
-      <w:proofErr w:type="spellEnd"/>
-      <w:r>
-        <w:rPr>
-          <w:sz w:val="24"/>
-          <w:szCs w:val="24"/>
-        </w:rPr>
-        <w:t xml:space="preserve"> or Google Analytics)</w:t>
-      </w:r>
-    </w:p>
-    <w:p>
-      <w:pPr>
-        <w:rPr>
-          <w:sz w:val="24"/>
-          <w:szCs w:val="24"/>
-        </w:rPr>
-      </w:pPr>
-      <w:r>
-        <w:rPr>
-          <w:sz w:val="24"/>
-          <w:szCs w:val="24"/>
-        </w:rPr>
-        <w:lastRenderedPageBreak/>
-        <w:tab/>
-      </w:r>
-      <w:r>
-        <w:rPr>
-          <w:sz w:val="24"/>
-          <w:szCs w:val="24"/>
-        </w:rPr>
-        <w:t xml:space="preserve">(6 points) </w:t>
-      </w:r>
-      <w:r>
-        <w:rPr>
-          <w:sz w:val="24"/>
-          <w:szCs w:val="24"/>
-        </w:rPr>
-        <w:t>As a moderator b</w:t>
-      </w:r>
-      <w:r>
-        <w:rPr>
-          <w:sz w:val="24"/>
-          <w:szCs w:val="24"/>
-        </w:rPr>
-        <w:t xml:space="preserve">e able to offer discounts to customers based </w:t>
-      </w:r>
-      <w:proofErr w:type="gramStart"/>
-      <w:r>
-        <w:rPr>
-          <w:sz w:val="24"/>
-          <w:szCs w:val="24"/>
-        </w:rPr>
-        <w:t>off of</w:t>
-      </w:r>
-      <w:proofErr w:type="gramEnd"/>
-      <w:r>
-        <w:rPr>
-          <w:sz w:val="24"/>
-          <w:szCs w:val="24"/>
-        </w:rPr>
-        <w:t xml:space="preserve"> purchases/view history</w:t>
+        <w:t>e able to offer discounts to customers based off of purchases/view history</w:t>
       </w:r>
       <w:r>
         <w:rPr>
@@ -1160,23 +1168,7 @@
           <w:sz w:val="24"/>
           <w:szCs w:val="24"/>
         </w:rPr>
-        <w:t xml:space="preserve">As a customer I would like the ability to receive push (email) notifications on new items based </w:t>
-      </w:r>
-      <w:proofErr w:type="gramStart"/>
-      <w:r>
-        <w:rPr>
-          <w:sz w:val="24"/>
-          <w:szCs w:val="24"/>
-        </w:rPr>
-        <w:t>off of</w:t>
-      </w:r>
-      <w:proofErr w:type="gramEnd"/>
-      <w:r>
-        <w:rPr>
-          <w:sz w:val="24"/>
-          <w:szCs w:val="24"/>
-        </w:rPr>
-        <w:t xml:space="preserve"> past purchases</w:t>
+        <w:t>As a customer I would like the ability to receive push (email) notifications on new items based off of past purchases</w:t>
       </w:r>
       <w:r>
         <w:rPr>
@@ -1326,7 +1318,7 @@
       </w:pPr>
     </w:pPrDefault>
   </w:docDefaults>
-  <w:latentStyles w:defLockedState="0" w:defUIPriority="99" w:defSemiHidden="0" w:defUnhideWhenUsed="0" w:defQFormat="0" w:count="375">
+  <w:latentStyles w:defLockedState="0" w:defUIPriority="99" w:defSemiHidden="0" w:defUnhideWhenUsed="0" w:defQFormat="0" w:count="377">
     <w:lsdException w:name="Normal" w:uiPriority="0" w:qFormat="1"/>
     <w:lsdException w:name="heading 1" w:uiPriority="9" w:qFormat="1"/>
     <w:lsdException w:name="heading 2" w:semiHidden="1" w:uiPriority="9" w:unhideWhenUsed="1" w:qFormat="1"/>
@@ -1432,7 +1424,6 @@
     <w:lsdException w:name="HTML Sample" w:semiHidden="1" w:unhideWhenUsed="1"/>
     <w:lsdException w:name="HTML Typewriter" w:semiHidden="1" w:unhideWhenUsed="1"/>
     <w:lsdException w:name="HTML Variable" w:semiHidden="1" w:unhideWhenUsed="1"/>
-    <w:lsdException w:name="Normal Table" w:semiHidden="1" w:unhideWhenUsed="1"/>
     <w:lsdException w:name="annotation subject" w:semiHidden="1" w:unhideWhenUsed="1"/>
     <w:lsdException w:name="No List" w:semiHidden="1" w:unhideWhenUsed="1"/>
     <w:lsdException w:name="Outline List 1" w:semiHidden="1" w:unhideWhenUsed="1"/>
@@ -1478,11 +1469,9 @@
     <w:lsdException w:name="Table Subtle 1" w:semiHidden="1" w:unhideWhenUsed="1"/>
     <w:lsdException w:name="Table Subtle 2" w:semiHidden="1" w:unhideWhenUsed="1"/>
     <w:lsdException w:name="Table Web 1" w:semiHidden="1" w:unhideWhenUsed="1"/>
-    <w:lsdException w:name="Table Web 2" w:semiHidden="1" w:unhideWhenUsed="1"/>
     <w:lsdException w:name="Table Web 3" w:semiHidden="1" w:unhideWhenUsed="1"/>
     <w:lsdException w:name="Balloon Text" w:semiHidden="1" w:unhideWhenUsed="1"/>
     <w:lsdException w:name="Table Grid" w:uiPriority="39"/>
-    <w:lsdException w:name="Table Theme" w:semiHidden="1" w:unhideWhenUsed="1"/>
     <w:lsdException w:name="Placeholder Text" w:semiHidden="1"/>
     <w:lsdException w:name="No Spacing" w:uiPriority="1" w:qFormat="1"/>
     <w:lsdException w:name="Light Shading" w:uiPriority="60"/>
@@ -1702,6 +1691,8 @@
     <w:lsdException w:name="Smart Hyperlink" w:semiHidden="1" w:unhideWhenUsed="1"/>
     <w:lsdException w:name="Hashtag" w:semiHidden="1" w:unhideWhenUsed="1"/>
     <w:lsdException w:name="Unresolved Mention" w:semiHidden="1" w:unhideWhenUsed="1"/>
+    <w:lsdException w:name="Smart Link" w:semiHidden="1" w:unhideWhenUsed="1"/>
+    <w:lsdException w:name="Smart Link Error" w:semiHidden="1" w:unhideWhenUsed="1"/>
   </w:latentStyles>
   <w:style w:type="paragraph" w:default="1" w:styleId="Normal">
     <w:name w:val="Normal"/>

</xml_diff>

<commit_message>
Trying a new approach to the customer cart. Currently has a bug of not being able to access the current cart.
</commit_message>
<xml_diff>
--- a/HannahCapstoneUserStories.docx
+++ b/HannahCapstoneUserStories.docx
@@ -206,6 +206,7 @@
         <w:rPr>
           <w:sz w:val="24"/>
           <w:szCs w:val="24"/>
+          <w:highlight w:val="yellow"/>
         </w:rPr>
         <w:t xml:space="preserve">(5 points) </w:t>
       </w:r>
@@ -213,6 +214,7 @@
         <w:rPr>
           <w:sz w:val="24"/>
           <w:szCs w:val="24"/>
+          <w:highlight w:val="yellow"/>
         </w:rPr>
         <w:t>As a customer I want the ability</w:t>
       </w:r>
@@ -220,6 +222,7 @@
         <w:rPr>
           <w:sz w:val="24"/>
           <w:szCs w:val="24"/>
+          <w:highlight w:val="yellow"/>
         </w:rPr>
         <w:t xml:space="preserve"> to see current invoices</w:t>
       </w:r>
@@ -227,6 +230,7 @@
         <w:rPr>
           <w:sz w:val="24"/>
           <w:szCs w:val="24"/>
+          <w:highlight w:val="yellow"/>
         </w:rPr>
         <w:t xml:space="preserve"> (PayPal Invoice API)</w:t>
       </w:r>
@@ -234,6 +238,7 @@
         <w:rPr>
           <w:sz w:val="24"/>
           <w:szCs w:val="24"/>
+          <w:highlight w:val="yellow"/>
         </w:rPr>
         <w:t>.</w:t>
       </w:r>
@@ -327,7 +332,7 @@
         <w:rPr>
           <w:sz w:val="24"/>
           <w:szCs w:val="24"/>
-          <w:highlight w:val="yellow"/>
+          <w:highlight w:val="green"/>
         </w:rPr>
         <w:t xml:space="preserve">(5 points) </w:t>
       </w:r>
@@ -335,7 +340,7 @@
         <w:rPr>
           <w:sz w:val="24"/>
           <w:szCs w:val="24"/>
-          <w:highlight w:val="yellow"/>
+          <w:highlight w:val="green"/>
         </w:rPr>
         <w:t>As a customer I want to b</w:t>
       </w:r>
@@ -343,7 +348,7 @@
         <w:rPr>
           <w:sz w:val="24"/>
           <w:szCs w:val="24"/>
-          <w:highlight w:val="yellow"/>
+          <w:highlight w:val="green"/>
         </w:rPr>
         <w:t>e able to send an email from the site to request a custom creation, or ask questions</w:t>
       </w:r>
@@ -351,7 +356,7 @@
         <w:rPr>
           <w:sz w:val="24"/>
           <w:szCs w:val="24"/>
-          <w:highlight w:val="yellow"/>
+          <w:highlight w:val="green"/>
         </w:rPr>
         <w:t xml:space="preserve"> </w:t>
       </w:r>
@@ -359,7 +364,7 @@
         <w:rPr>
           <w:sz w:val="24"/>
           <w:szCs w:val="24"/>
-          <w:highlight w:val="yellow"/>
+          <w:highlight w:val="green"/>
         </w:rPr>
         <w:t>(Email API)</w:t>
       </w:r>
@@ -382,6 +387,7 @@
         <w:rPr>
           <w:sz w:val="24"/>
           <w:szCs w:val="24"/>
+          <w:highlight w:val="yellow"/>
         </w:rPr>
         <w:t xml:space="preserve">(2.5 points) </w:t>
       </w:r>
@@ -389,6 +395,7 @@
         <w:rPr>
           <w:sz w:val="24"/>
           <w:szCs w:val="24"/>
+          <w:highlight w:val="yellow"/>
         </w:rPr>
         <w:t>As a customer I want to view</w:t>
       </w:r>
@@ -396,6 +403,7 @@
         <w:rPr>
           <w:sz w:val="24"/>
           <w:szCs w:val="24"/>
+          <w:highlight w:val="yellow"/>
         </w:rPr>
         <w:t xml:space="preserve"> a list of past orders</w:t>
       </w:r>
@@ -403,6 +411,7 @@
         <w:rPr>
           <w:sz w:val="24"/>
           <w:szCs w:val="24"/>
+          <w:highlight w:val="yellow"/>
         </w:rPr>
         <w:t>.</w:t>
       </w:r>
@@ -569,13 +578,21 @@
           <w:szCs w:val="24"/>
           <w:highlight w:val="yellow"/>
         </w:rPr>
-        <w:t xml:space="preserve">e ability to view </w:t>
-      </w:r>
-      <w:r>
-        <w:rPr>
-          <w:sz w:val="24"/>
-          <w:szCs w:val="24"/>
-          <w:highlight w:val="yellow"/>
+        <w:t xml:space="preserve">e ability to </w:t>
+      </w:r>
+      <w:r>
+        <w:rPr>
+          <w:sz w:val="24"/>
+          <w:szCs w:val="24"/>
+          <w:highlight w:val="green"/>
+        </w:rPr>
+        <w:t xml:space="preserve">view </w:t>
+      </w:r>
+      <w:r>
+        <w:rPr>
+          <w:sz w:val="24"/>
+          <w:szCs w:val="24"/>
+          <w:highlight w:val="green"/>
         </w:rPr>
         <w:t>all c</w:t>
       </w:r>
@@ -583,7 +600,7 @@
         <w:rPr>
           <w:sz w:val="24"/>
           <w:szCs w:val="24"/>
-          <w:highlight w:val="yellow"/>
+          <w:highlight w:val="green"/>
         </w:rPr>
         <w:t>ustomers</w:t>
       </w:r>
@@ -591,9 +608,17 @@
         <w:rPr>
           <w:sz w:val="24"/>
           <w:szCs w:val="24"/>
-          <w:highlight w:val="yellow"/>
-        </w:rPr>
-        <w:t>, their respective details, and their current open</w:t>
+          <w:highlight w:val="green"/>
+        </w:rPr>
+        <w:t>, their respective details</w:t>
+      </w:r>
+      <w:r>
+        <w:rPr>
+          <w:sz w:val="24"/>
+          <w:szCs w:val="24"/>
+          <w:highlight w:val="yellow"/>
+        </w:rPr>
+        <w:t>, and their current open</w:t>
       </w:r>
       <w:r>
         <w:rPr>
@@ -624,7 +649,7 @@
         <w:rPr>
           <w:sz w:val="24"/>
           <w:szCs w:val="24"/>
-          <w:highlight w:val="yellow"/>
+          <w:highlight w:val="green"/>
         </w:rPr>
         <w:t xml:space="preserve">(5 points) </w:t>
       </w:r>
@@ -632,7 +657,7 @@
         <w:rPr>
           <w:sz w:val="24"/>
           <w:szCs w:val="24"/>
-          <w:highlight w:val="yellow"/>
+          <w:highlight w:val="green"/>
         </w:rPr>
         <w:t>As a moderator I want the ability to s</w:t>
       </w:r>
@@ -640,7 +665,7 @@
         <w:rPr>
           <w:sz w:val="24"/>
           <w:szCs w:val="24"/>
-          <w:highlight w:val="yellow"/>
+          <w:highlight w:val="green"/>
         </w:rPr>
         <w:t>end an email to notify if products are shipped</w:t>
       </w:r>
@@ -648,7 +673,7 @@
         <w:rPr>
           <w:sz w:val="24"/>
           <w:szCs w:val="24"/>
-          <w:highlight w:val="yellow"/>
+          <w:highlight w:val="green"/>
         </w:rPr>
         <w:t xml:space="preserve"> </w:t>
       </w:r>
@@ -656,276 +681,333 @@
         <w:rPr>
           <w:sz w:val="24"/>
           <w:szCs w:val="24"/>
-          <w:highlight w:val="yellow"/>
+          <w:highlight w:val="green"/>
         </w:rPr>
         <w:t>(Email API)</w:t>
+      </w:r>
+    </w:p>
+    <w:p>
+      <w:pPr>
+        <w:rPr>
+          <w:sz w:val="24"/>
+          <w:szCs w:val="24"/>
+          <w:highlight w:val="green"/>
+        </w:rPr>
+      </w:pPr>
+      <w:r>
+        <w:rPr>
+          <w:sz w:val="24"/>
+          <w:szCs w:val="24"/>
+        </w:rPr>
+        <w:tab/>
+      </w:r>
+      <w:r>
+        <w:rPr>
+          <w:sz w:val="24"/>
+          <w:szCs w:val="24"/>
+          <w:highlight w:val="green"/>
+        </w:rPr>
+        <w:t xml:space="preserve">(7.5 points) </w:t>
+      </w:r>
+      <w:r>
+        <w:rPr>
+          <w:sz w:val="24"/>
+          <w:szCs w:val="24"/>
+          <w:highlight w:val="green"/>
+        </w:rPr>
+        <w:t>As a moderator I want to be able to post products</w:t>
+      </w:r>
+      <w:r>
+        <w:rPr>
+          <w:sz w:val="24"/>
+          <w:szCs w:val="24"/>
+          <w:highlight w:val="green"/>
+        </w:rPr>
+        <w:t>:</w:t>
+      </w:r>
+    </w:p>
+    <w:p>
+      <w:pPr>
+        <w:rPr>
+          <w:sz w:val="24"/>
+          <w:szCs w:val="24"/>
+          <w:highlight w:val="green"/>
+        </w:rPr>
+      </w:pPr>
+      <w:r>
+        <w:rPr>
+          <w:sz w:val="24"/>
+          <w:szCs w:val="24"/>
+          <w:highlight w:val="green"/>
+        </w:rPr>
+        <w:tab/>
+      </w:r>
+      <w:r>
+        <w:rPr>
+          <w:sz w:val="24"/>
+          <w:szCs w:val="24"/>
+          <w:highlight w:val="green"/>
+        </w:rPr>
+        <w:tab/>
+      </w:r>
+      <w:r>
+        <w:rPr>
+          <w:sz w:val="24"/>
+          <w:szCs w:val="24"/>
+          <w:highlight w:val="green"/>
+        </w:rPr>
+        <w:t>Have the ability to u</w:t>
+      </w:r>
+      <w:r>
+        <w:rPr>
+          <w:sz w:val="24"/>
+          <w:szCs w:val="24"/>
+          <w:highlight w:val="green"/>
+        </w:rPr>
+        <w:t>pload</w:t>
+      </w:r>
+      <w:r>
+        <w:rPr>
+          <w:sz w:val="24"/>
+          <w:szCs w:val="24"/>
+          <w:highlight w:val="green"/>
+        </w:rPr>
+        <w:t>/change</w:t>
+      </w:r>
+      <w:r>
+        <w:rPr>
+          <w:sz w:val="24"/>
+          <w:szCs w:val="24"/>
+          <w:highlight w:val="green"/>
+        </w:rPr>
+        <w:t xml:space="preserve"> pictures for items</w:t>
+      </w:r>
+    </w:p>
+    <w:p>
+      <w:pPr>
+        <w:rPr>
+          <w:sz w:val="24"/>
+          <w:szCs w:val="24"/>
+          <w:highlight w:val="green"/>
+        </w:rPr>
+      </w:pPr>
+      <w:r>
+        <w:rPr>
+          <w:sz w:val="24"/>
+          <w:szCs w:val="24"/>
+          <w:highlight w:val="green"/>
+        </w:rPr>
+        <w:tab/>
+      </w:r>
+      <w:r>
+        <w:rPr>
+          <w:sz w:val="24"/>
+          <w:szCs w:val="24"/>
+          <w:highlight w:val="green"/>
+        </w:rPr>
+        <w:tab/>
+      </w:r>
+      <w:r>
+        <w:rPr>
+          <w:sz w:val="24"/>
+          <w:szCs w:val="24"/>
+          <w:highlight w:val="green"/>
+        </w:rPr>
+        <w:t>Have the ability to add/edit</w:t>
+      </w:r>
+      <w:r>
+        <w:rPr>
+          <w:sz w:val="24"/>
+          <w:szCs w:val="24"/>
+          <w:highlight w:val="green"/>
+        </w:rPr>
+        <w:t xml:space="preserve"> specific details about items</w:t>
+      </w:r>
+    </w:p>
+    <w:p>
+      <w:pPr>
+        <w:rPr>
+          <w:sz w:val="24"/>
+          <w:szCs w:val="24"/>
+          <w:highlight w:val="green"/>
+        </w:rPr>
+      </w:pPr>
+      <w:r>
+        <w:rPr>
+          <w:sz w:val="24"/>
+          <w:szCs w:val="24"/>
+          <w:highlight w:val="green"/>
+        </w:rPr>
+        <w:tab/>
+      </w:r>
+      <w:r>
+        <w:rPr>
+          <w:sz w:val="24"/>
+          <w:szCs w:val="24"/>
+          <w:highlight w:val="green"/>
+        </w:rPr>
+        <w:tab/>
+      </w:r>
+      <w:r>
+        <w:rPr>
+          <w:sz w:val="24"/>
+          <w:szCs w:val="24"/>
+          <w:highlight w:val="green"/>
+        </w:rPr>
+        <w:t>Have the ability to a</w:t>
+      </w:r>
+      <w:r>
+        <w:rPr>
+          <w:sz w:val="24"/>
+          <w:szCs w:val="24"/>
+          <w:highlight w:val="green"/>
+        </w:rPr>
+        <w:t>dd</w:t>
+      </w:r>
+      <w:r>
+        <w:rPr>
+          <w:sz w:val="24"/>
+          <w:szCs w:val="24"/>
+          <w:highlight w:val="green"/>
+        </w:rPr>
+        <w:t>/edit</w:t>
+      </w:r>
+      <w:r>
+        <w:rPr>
+          <w:sz w:val="24"/>
+          <w:szCs w:val="24"/>
+          <w:highlight w:val="green"/>
+        </w:rPr>
+        <w:t xml:space="preserve"> prices for items</w:t>
+      </w:r>
+    </w:p>
+    <w:p>
+      <w:pPr>
+        <w:rPr>
+          <w:sz w:val="24"/>
+          <w:szCs w:val="24"/>
+        </w:rPr>
+      </w:pPr>
+      <w:r>
+        <w:rPr>
+          <w:sz w:val="24"/>
+          <w:szCs w:val="24"/>
+          <w:highlight w:val="green"/>
+        </w:rPr>
+        <w:tab/>
+      </w:r>
+      <w:r>
+        <w:rPr>
+          <w:sz w:val="24"/>
+          <w:szCs w:val="24"/>
+          <w:highlight w:val="green"/>
+        </w:rPr>
+        <w:tab/>
+      </w:r>
+      <w:r>
+        <w:rPr>
+          <w:sz w:val="24"/>
+          <w:szCs w:val="24"/>
+          <w:highlight w:val="green"/>
+        </w:rPr>
+        <w:t>**</w:t>
+      </w:r>
+      <w:r>
+        <w:rPr>
+          <w:sz w:val="24"/>
+          <w:szCs w:val="24"/>
+          <w:highlight w:val="green"/>
+        </w:rPr>
+        <w:t>Have the ability to remove items</w:t>
+      </w:r>
+      <w:r>
+        <w:rPr>
+          <w:sz w:val="24"/>
+          <w:szCs w:val="24"/>
+        </w:rPr>
+        <w:t>--(Changed remove to Deactivate so that they can keep a record of all products they have sold)</w:t>
+      </w:r>
+    </w:p>
+    <w:p>
+      <w:pPr>
+        <w:rPr>
+          <w:sz w:val="24"/>
+          <w:szCs w:val="24"/>
+        </w:rPr>
+      </w:pPr>
+      <w:r>
+        <w:rPr>
+          <w:sz w:val="24"/>
+          <w:szCs w:val="24"/>
+        </w:rPr>
+        <w:lastRenderedPageBreak/>
+        <w:tab/>
+      </w:r>
+      <w:r>
+        <w:rPr>
+          <w:sz w:val="24"/>
+          <w:szCs w:val="24"/>
+        </w:rPr>
+        <w:t xml:space="preserve">(10 points) </w:t>
+      </w:r>
+      <w:r>
+        <w:rPr>
+          <w:sz w:val="24"/>
+          <w:szCs w:val="24"/>
+        </w:rPr>
+        <w:t>As a moderator b</w:t>
+      </w:r>
+      <w:r>
+        <w:rPr>
+          <w:sz w:val="24"/>
+          <w:szCs w:val="24"/>
+        </w:rPr>
+        <w:t>e able to see analytics about my website to</w:t>
       </w:r>
       <w:bookmarkStart w:id="0" w:name="_GoBack"/>
       <w:bookmarkEnd w:id="0"/>
-    </w:p>
-    <w:p>
-      <w:pPr>
-        <w:rPr>
-          <w:sz w:val="24"/>
-          <w:szCs w:val="24"/>
-          <w:highlight w:val="green"/>
-        </w:rPr>
-      </w:pPr>
-      <w:r>
-        <w:rPr>
-          <w:sz w:val="24"/>
-          <w:szCs w:val="24"/>
-        </w:rPr>
-        <w:tab/>
-      </w:r>
-      <w:r>
-        <w:rPr>
-          <w:sz w:val="24"/>
-          <w:szCs w:val="24"/>
-          <w:highlight w:val="green"/>
-        </w:rPr>
-        <w:t xml:space="preserve">(7.5 points) </w:t>
-      </w:r>
-      <w:r>
-        <w:rPr>
-          <w:sz w:val="24"/>
-          <w:szCs w:val="24"/>
-          <w:highlight w:val="green"/>
-        </w:rPr>
-        <w:t>As a moderator I want to be able to post products</w:t>
-      </w:r>
-      <w:r>
-        <w:rPr>
-          <w:sz w:val="24"/>
-          <w:szCs w:val="24"/>
-          <w:highlight w:val="green"/>
-        </w:rPr>
-        <w:t>:</w:t>
-      </w:r>
-    </w:p>
-    <w:p>
-      <w:pPr>
-        <w:rPr>
-          <w:sz w:val="24"/>
-          <w:szCs w:val="24"/>
-          <w:highlight w:val="green"/>
-        </w:rPr>
-      </w:pPr>
-      <w:r>
-        <w:rPr>
-          <w:sz w:val="24"/>
-          <w:szCs w:val="24"/>
-          <w:highlight w:val="green"/>
-        </w:rPr>
-        <w:tab/>
-      </w:r>
-      <w:r>
-        <w:rPr>
-          <w:sz w:val="24"/>
-          <w:szCs w:val="24"/>
-          <w:highlight w:val="green"/>
-        </w:rPr>
-        <w:tab/>
-      </w:r>
-      <w:r>
-        <w:rPr>
-          <w:sz w:val="24"/>
-          <w:szCs w:val="24"/>
-          <w:highlight w:val="green"/>
-        </w:rPr>
-        <w:t>Have the ability to u</w:t>
-      </w:r>
-      <w:r>
-        <w:rPr>
-          <w:sz w:val="24"/>
-          <w:szCs w:val="24"/>
-          <w:highlight w:val="green"/>
-        </w:rPr>
-        <w:t>pload</w:t>
-      </w:r>
-      <w:r>
-        <w:rPr>
-          <w:sz w:val="24"/>
-          <w:szCs w:val="24"/>
-          <w:highlight w:val="green"/>
-        </w:rPr>
-        <w:t>/change</w:t>
-      </w:r>
-      <w:r>
-        <w:rPr>
-          <w:sz w:val="24"/>
-          <w:szCs w:val="24"/>
-          <w:highlight w:val="green"/>
-        </w:rPr>
-        <w:t xml:space="preserve"> pictures for items</w:t>
-      </w:r>
-    </w:p>
-    <w:p>
-      <w:pPr>
-        <w:rPr>
-          <w:sz w:val="24"/>
-          <w:szCs w:val="24"/>
-          <w:highlight w:val="green"/>
-        </w:rPr>
-      </w:pPr>
-      <w:r>
-        <w:rPr>
-          <w:sz w:val="24"/>
-          <w:szCs w:val="24"/>
-          <w:highlight w:val="green"/>
-        </w:rPr>
-        <w:tab/>
-      </w:r>
-      <w:r>
-        <w:rPr>
-          <w:sz w:val="24"/>
-          <w:szCs w:val="24"/>
-          <w:highlight w:val="green"/>
-        </w:rPr>
-        <w:tab/>
-      </w:r>
-      <w:r>
-        <w:rPr>
-          <w:sz w:val="24"/>
-          <w:szCs w:val="24"/>
-          <w:highlight w:val="green"/>
-        </w:rPr>
-        <w:t>Have the ability to add/edit</w:t>
-      </w:r>
-      <w:r>
-        <w:rPr>
-          <w:sz w:val="24"/>
-          <w:szCs w:val="24"/>
-          <w:highlight w:val="green"/>
-        </w:rPr>
-        <w:t xml:space="preserve"> specific details about items</w:t>
-      </w:r>
-    </w:p>
-    <w:p>
-      <w:pPr>
-        <w:rPr>
-          <w:sz w:val="24"/>
-          <w:szCs w:val="24"/>
-          <w:highlight w:val="green"/>
-        </w:rPr>
-      </w:pPr>
-      <w:r>
-        <w:rPr>
-          <w:sz w:val="24"/>
-          <w:szCs w:val="24"/>
-          <w:highlight w:val="green"/>
-        </w:rPr>
-        <w:tab/>
-      </w:r>
-      <w:r>
-        <w:rPr>
-          <w:sz w:val="24"/>
-          <w:szCs w:val="24"/>
-          <w:highlight w:val="green"/>
-        </w:rPr>
-        <w:tab/>
-      </w:r>
-      <w:r>
-        <w:rPr>
-          <w:sz w:val="24"/>
-          <w:szCs w:val="24"/>
-          <w:highlight w:val="green"/>
-        </w:rPr>
-        <w:t>Have the ability to a</w:t>
-      </w:r>
-      <w:r>
-        <w:rPr>
-          <w:sz w:val="24"/>
-          <w:szCs w:val="24"/>
-          <w:highlight w:val="green"/>
-        </w:rPr>
-        <w:t>dd</w:t>
-      </w:r>
-      <w:r>
-        <w:rPr>
-          <w:sz w:val="24"/>
-          <w:szCs w:val="24"/>
-          <w:highlight w:val="green"/>
-        </w:rPr>
-        <w:t>/edit</w:t>
-      </w:r>
-      <w:r>
-        <w:rPr>
-          <w:sz w:val="24"/>
-          <w:szCs w:val="24"/>
-          <w:highlight w:val="green"/>
-        </w:rPr>
-        <w:t xml:space="preserve"> prices for items</w:t>
-      </w:r>
-    </w:p>
-    <w:p>
-      <w:pPr>
-        <w:rPr>
-          <w:sz w:val="24"/>
-          <w:szCs w:val="24"/>
-        </w:rPr>
-      </w:pPr>
-      <w:r>
-        <w:rPr>
-          <w:sz w:val="24"/>
-          <w:szCs w:val="24"/>
-          <w:highlight w:val="green"/>
-        </w:rPr>
-        <w:tab/>
-      </w:r>
-      <w:r>
-        <w:rPr>
-          <w:sz w:val="24"/>
-          <w:szCs w:val="24"/>
-          <w:highlight w:val="green"/>
-        </w:rPr>
-        <w:tab/>
-      </w:r>
-      <w:r>
-        <w:rPr>
-          <w:sz w:val="24"/>
-          <w:szCs w:val="24"/>
-          <w:highlight w:val="green"/>
-        </w:rPr>
-        <w:t>**</w:t>
-      </w:r>
-      <w:r>
-        <w:rPr>
-          <w:sz w:val="24"/>
-          <w:szCs w:val="24"/>
-          <w:highlight w:val="green"/>
-        </w:rPr>
-        <w:t>Have the ability to remove items</w:t>
-      </w:r>
-      <w:r>
-        <w:rPr>
-          <w:sz w:val="24"/>
-          <w:szCs w:val="24"/>
-        </w:rPr>
-        <w:t>--(Changed remove to Deactivate so that they can keep a record of all products they have sold)</w:t>
-      </w:r>
-    </w:p>
-    <w:p>
-      <w:pPr>
-        <w:rPr>
-          <w:sz w:val="24"/>
-          <w:szCs w:val="24"/>
-        </w:rPr>
-      </w:pPr>
-      <w:r>
-        <w:rPr>
-          <w:sz w:val="24"/>
-          <w:szCs w:val="24"/>
-        </w:rPr>
-        <w:lastRenderedPageBreak/>
-        <w:tab/>
-      </w:r>
-      <w:r>
-        <w:rPr>
-          <w:sz w:val="24"/>
-          <w:szCs w:val="24"/>
-        </w:rPr>
-        <w:t xml:space="preserve">(10 points) </w:t>
+      <w:r>
+        <w:rPr>
+          <w:sz w:val="24"/>
+          <w:szCs w:val="24"/>
+        </w:rPr>
+        <w:t xml:space="preserve"> be able to adjust inventory based off of sales and site traffic</w:t>
+      </w:r>
+      <w:r>
+        <w:rPr>
+          <w:sz w:val="24"/>
+          <w:szCs w:val="24"/>
+        </w:rPr>
+        <w:t xml:space="preserve"> </w:t>
+      </w:r>
+      <w:r>
+        <w:rPr>
+          <w:sz w:val="24"/>
+          <w:szCs w:val="24"/>
+        </w:rPr>
+        <w:t>(CrazyEgg or Google Analytics)</w:t>
+      </w:r>
+    </w:p>
+    <w:p>
+      <w:pPr>
+        <w:rPr>
+          <w:sz w:val="24"/>
+          <w:szCs w:val="24"/>
+        </w:rPr>
+      </w:pPr>
+      <w:r>
+        <w:rPr>
+          <w:sz w:val="24"/>
+          <w:szCs w:val="24"/>
+        </w:rPr>
+        <w:tab/>
+      </w:r>
+      <w:r>
+        <w:rPr>
+          <w:sz w:val="24"/>
+          <w:szCs w:val="24"/>
+        </w:rPr>
+        <w:t xml:space="preserve">(6 points) </w:t>
       </w:r>
       <w:r>
         <w:rPr>
@@ -939,7 +1021,7 @@
           <w:sz w:val="24"/>
           <w:szCs w:val="24"/>
         </w:rPr>
-        <w:t>e able to see analytics about my website to be able to adjust inventory based off of sales and site traffic</w:t>
+        <w:t>e able to offer discounts to customers based off of purchases/view history</w:t>
       </w:r>
       <w:r>
         <w:rPr>
@@ -953,89 +1035,7 @@
           <w:sz w:val="24"/>
           <w:szCs w:val="24"/>
         </w:rPr>
-        <w:t>(</w:t>
-      </w:r>
-      <w:proofErr w:type="spellStart"/>
-      <w:r>
-        <w:rPr>
-          <w:sz w:val="24"/>
-          <w:szCs w:val="24"/>
-        </w:rPr>
-        <w:t>CrazyEgg</w:t>
-      </w:r>
-      <w:proofErr w:type="spellEnd"/>
-      <w:r>
-        <w:rPr>
-          <w:sz w:val="24"/>
-          <w:szCs w:val="24"/>
-        </w:rPr>
-        <w:t xml:space="preserve"> or Google Analytics)</w:t>
-      </w:r>
-    </w:p>
-    <w:p>
-      <w:pPr>
-        <w:rPr>
-          <w:sz w:val="24"/>
-          <w:szCs w:val="24"/>
-        </w:rPr>
-      </w:pPr>
-      <w:r>
-        <w:rPr>
-          <w:sz w:val="24"/>
-          <w:szCs w:val="24"/>
-        </w:rPr>
-        <w:tab/>
-      </w:r>
-      <w:r>
-        <w:rPr>
-          <w:sz w:val="24"/>
-          <w:szCs w:val="24"/>
-        </w:rPr>
-        <w:t xml:space="preserve">(6 points) </w:t>
-      </w:r>
-      <w:r>
-        <w:rPr>
-          <w:sz w:val="24"/>
-          <w:szCs w:val="24"/>
-        </w:rPr>
-        <w:t>As a moderator b</w:t>
-      </w:r>
-      <w:r>
-        <w:rPr>
-          <w:sz w:val="24"/>
-          <w:szCs w:val="24"/>
-        </w:rPr>
-        <w:t>e able to offer discounts to customers based off of purchases/view history</w:t>
-      </w:r>
-      <w:r>
-        <w:rPr>
-          <w:sz w:val="24"/>
-          <w:szCs w:val="24"/>
-        </w:rPr>
-        <w:t xml:space="preserve"> </w:t>
-      </w:r>
-      <w:r>
-        <w:rPr>
-          <w:sz w:val="24"/>
-          <w:szCs w:val="24"/>
-        </w:rPr>
-        <w:t>(</w:t>
-      </w:r>
-      <w:proofErr w:type="spellStart"/>
-      <w:r>
-        <w:rPr>
-          <w:sz w:val="24"/>
-          <w:szCs w:val="24"/>
-        </w:rPr>
-        <w:t>CrazyEgg</w:t>
-      </w:r>
-      <w:proofErr w:type="spellEnd"/>
-      <w:r>
-        <w:rPr>
-          <w:sz w:val="24"/>
-          <w:szCs w:val="24"/>
-        </w:rPr>
-        <w:t xml:space="preserve"> or Google Analytics)</w:t>
+        <w:t>(CrazyEgg or Google Analytics)</w:t>
       </w:r>
     </w:p>
     <w:p>
@@ -1107,23 +1107,7 @@
           <w:sz w:val="24"/>
           <w:szCs w:val="24"/>
         </w:rPr>
-        <w:t>(</w:t>
-      </w:r>
-      <w:proofErr w:type="spellStart"/>
-      <w:r>
-        <w:rPr>
-          <w:sz w:val="24"/>
-          <w:szCs w:val="24"/>
-        </w:rPr>
-        <w:t>Fedex</w:t>
-      </w:r>
-      <w:proofErr w:type="spellEnd"/>
-      <w:r>
-        <w:rPr>
-          <w:sz w:val="24"/>
-          <w:szCs w:val="24"/>
-        </w:rPr>
-        <w:t xml:space="preserve"> API or USPS)</w:t>
+        <w:t>(Fedex API or USPS)</w:t>
       </w:r>
     </w:p>
     <w:p>
@@ -1424,6 +1408,7 @@
     <w:lsdException w:name="HTML Sample" w:semiHidden="1" w:unhideWhenUsed="1"/>
     <w:lsdException w:name="HTML Typewriter" w:semiHidden="1" w:unhideWhenUsed="1"/>
     <w:lsdException w:name="HTML Variable" w:semiHidden="1" w:unhideWhenUsed="1"/>
+    <w:lsdException w:name="Normal Table" w:semiHidden="1" w:unhideWhenUsed="1"/>
     <w:lsdException w:name="annotation subject" w:semiHidden="1" w:unhideWhenUsed="1"/>
     <w:lsdException w:name="No List" w:semiHidden="1" w:unhideWhenUsed="1"/>
     <w:lsdException w:name="Outline List 1" w:semiHidden="1" w:unhideWhenUsed="1"/>
@@ -1469,9 +1454,11 @@
     <w:lsdException w:name="Table Subtle 1" w:semiHidden="1" w:unhideWhenUsed="1"/>
     <w:lsdException w:name="Table Subtle 2" w:semiHidden="1" w:unhideWhenUsed="1"/>
     <w:lsdException w:name="Table Web 1" w:semiHidden="1" w:unhideWhenUsed="1"/>
+    <w:lsdException w:name="Table Web 2" w:semiHidden="1" w:unhideWhenUsed="1"/>
     <w:lsdException w:name="Table Web 3" w:semiHidden="1" w:unhideWhenUsed="1"/>
     <w:lsdException w:name="Balloon Text" w:semiHidden="1" w:unhideWhenUsed="1"/>
     <w:lsdException w:name="Table Grid" w:uiPriority="39"/>
+    <w:lsdException w:name="Table Theme" w:semiHidden="1" w:unhideWhenUsed="1"/>
     <w:lsdException w:name="Placeholder Text" w:semiHidden="1"/>
     <w:lsdException w:name="No Spacing" w:uiPriority="1" w:qFormat="1"/>
     <w:lsdException w:name="Light Shading" w:uiPriority="60"/>

</xml_diff>

<commit_message>
Finilized commit before presentation.
</commit_message>
<xml_diff>
--- a/HannahCapstoneUserStories.docx
+++ b/HannahCapstoneUserStories.docx
@@ -191,54 +191,71 @@
     <w:p>
       <w:pPr>
         <w:rPr>
-          <w:sz w:val="24"/>
-          <w:szCs w:val="24"/>
-        </w:rPr>
-      </w:pPr>
-      <w:r>
-        <w:rPr>
-          <w:sz w:val="24"/>
-          <w:szCs w:val="24"/>
-        </w:rPr>
-        <w:tab/>
-      </w:r>
-      <w:r>
-        <w:rPr>
-          <w:sz w:val="24"/>
-          <w:szCs w:val="24"/>
-          <w:highlight w:val="yellow"/>
+          <w:b/>
+          <w:bCs/>
+          <w:sz w:val="24"/>
+          <w:szCs w:val="24"/>
+        </w:rPr>
+      </w:pPr>
+      <w:r>
+        <w:rPr>
+          <w:sz w:val="24"/>
+          <w:szCs w:val="24"/>
+        </w:rPr>
+        <w:tab/>
+      </w:r>
+      <w:r>
+        <w:rPr>
+          <w:b/>
+          <w:bCs/>
+          <w:color w:val="FF0000"/>
+          <w:sz w:val="24"/>
+          <w:szCs w:val="24"/>
+          <w:highlight w:val="darkBlue"/>
         </w:rPr>
         <w:t xml:space="preserve">(5 points) </w:t>
       </w:r>
       <w:r>
         <w:rPr>
-          <w:sz w:val="24"/>
-          <w:szCs w:val="24"/>
-          <w:highlight w:val="yellow"/>
+          <w:b/>
+          <w:bCs/>
+          <w:color w:val="FF0000"/>
+          <w:sz w:val="24"/>
+          <w:szCs w:val="24"/>
+          <w:highlight w:val="darkBlue"/>
         </w:rPr>
         <w:t>As a customer I want the ability</w:t>
       </w:r>
       <w:r>
         <w:rPr>
-          <w:sz w:val="24"/>
-          <w:szCs w:val="24"/>
-          <w:highlight w:val="yellow"/>
+          <w:b/>
+          <w:bCs/>
+          <w:color w:val="FF0000"/>
+          <w:sz w:val="24"/>
+          <w:szCs w:val="24"/>
+          <w:highlight w:val="darkBlue"/>
         </w:rPr>
         <w:t xml:space="preserve"> to see current invoices</w:t>
       </w:r>
       <w:r>
         <w:rPr>
-          <w:sz w:val="24"/>
-          <w:szCs w:val="24"/>
-          <w:highlight w:val="yellow"/>
+          <w:b/>
+          <w:bCs/>
+          <w:color w:val="FF0000"/>
+          <w:sz w:val="24"/>
+          <w:szCs w:val="24"/>
+          <w:highlight w:val="darkBlue"/>
         </w:rPr>
         <w:t xml:space="preserve"> (PayPal Invoice API)</w:t>
       </w:r>
       <w:r>
         <w:rPr>
-          <w:sz w:val="24"/>
-          <w:szCs w:val="24"/>
-          <w:highlight w:val="yellow"/>
+          <w:b/>
+          <w:bCs/>
+          <w:color w:val="FF0000"/>
+          <w:sz w:val="24"/>
+          <w:szCs w:val="24"/>
+          <w:highlight w:val="darkBlue"/>
         </w:rPr>
         <w:t>.</w:t>
       </w:r>
@@ -261,7 +278,7 @@
         <w:rPr>
           <w:sz w:val="24"/>
           <w:szCs w:val="24"/>
-          <w:highlight w:val="yellow"/>
+          <w:highlight w:val="green"/>
         </w:rPr>
         <w:t xml:space="preserve">(5 points) </w:t>
       </w:r>
@@ -269,7 +286,7 @@
         <w:rPr>
           <w:sz w:val="24"/>
           <w:szCs w:val="24"/>
-          <w:highlight w:val="yellow"/>
+          <w:highlight w:val="green"/>
         </w:rPr>
         <w:t>As a customer I want t</w:t>
       </w:r>
@@ -277,7 +294,7 @@
         <w:rPr>
           <w:sz w:val="24"/>
           <w:szCs w:val="24"/>
-          <w:highlight w:val="yellow"/>
+          <w:highlight w:val="green"/>
         </w:rPr>
         <w:t xml:space="preserve">he ability to </w:t>
       </w:r>
@@ -285,7 +302,7 @@
         <w:rPr>
           <w:sz w:val="24"/>
           <w:szCs w:val="24"/>
-          <w:highlight w:val="yellow"/>
+          <w:highlight w:val="green"/>
         </w:rPr>
         <w:t>p</w:t>
       </w:r>
@@ -293,7 +310,7 @@
         <w:rPr>
           <w:sz w:val="24"/>
           <w:szCs w:val="24"/>
-          <w:highlight w:val="yellow"/>
+          <w:highlight w:val="green"/>
         </w:rPr>
         <w:t>urchase items that are for sale</w:t>
       </w:r>
@@ -301,7 +318,7 @@
         <w:rPr>
           <w:sz w:val="24"/>
           <w:szCs w:val="24"/>
-          <w:highlight w:val="yellow"/>
+          <w:highlight w:val="green"/>
         </w:rPr>
         <w:t xml:space="preserve"> (PayPal API)</w:t>
       </w:r>
@@ -309,7 +326,7 @@
         <w:rPr>
           <w:sz w:val="24"/>
           <w:szCs w:val="24"/>
-          <w:highlight w:val="yellow"/>
+          <w:highlight w:val="green"/>
         </w:rPr>
         <w:t>.</w:t>
       </w:r>
@@ -387,7 +404,7 @@
         <w:rPr>
           <w:sz w:val="24"/>
           <w:szCs w:val="24"/>
-          <w:highlight w:val="yellow"/>
+          <w:highlight w:val="green"/>
         </w:rPr>
         <w:t xml:space="preserve">(2.5 points) </w:t>
       </w:r>
@@ -395,574 +412,9 @@
         <w:rPr>
           <w:sz w:val="24"/>
           <w:szCs w:val="24"/>
-          <w:highlight w:val="yellow"/>
-        </w:rPr>
-        <w:t>As a customer I want to view</w:t>
-      </w:r>
-      <w:r>
-        <w:rPr>
-          <w:sz w:val="24"/>
-          <w:szCs w:val="24"/>
-          <w:highlight w:val="yellow"/>
-        </w:rPr>
-        <w:t xml:space="preserve"> a list of past orders</w:t>
-      </w:r>
-      <w:r>
-        <w:rPr>
-          <w:sz w:val="24"/>
-          <w:szCs w:val="24"/>
-          <w:highlight w:val="yellow"/>
-        </w:rPr>
-        <w:t>.</w:t>
-      </w:r>
-    </w:p>
-    <w:p>
-      <w:pPr>
-        <w:rPr>
-          <w:sz w:val="24"/>
-          <w:szCs w:val="24"/>
-        </w:rPr>
-      </w:pPr>
-      <w:r>
-        <w:rPr>
-          <w:sz w:val="24"/>
-          <w:szCs w:val="24"/>
-        </w:rPr>
-        <w:tab/>
-      </w:r>
-      <w:r>
-        <w:rPr>
-          <w:sz w:val="24"/>
-          <w:szCs w:val="24"/>
-        </w:rPr>
-        <w:t xml:space="preserve">(7.5 points) </w:t>
-      </w:r>
-      <w:r>
-        <w:rPr>
-          <w:sz w:val="24"/>
-          <w:szCs w:val="24"/>
-        </w:rPr>
-        <w:t>As a customer I want to s</w:t>
-      </w:r>
-      <w:r>
-        <w:rPr>
-          <w:sz w:val="24"/>
-          <w:szCs w:val="24"/>
-        </w:rPr>
-        <w:t>ee a list of recommended items based on past purchases</w:t>
-      </w:r>
-    </w:p>
-    <w:p>
-      <w:pPr>
-        <w:rPr>
-          <w:sz w:val="24"/>
-          <w:szCs w:val="24"/>
-        </w:rPr>
-      </w:pPr>
-      <w:r>
-        <w:rPr>
-          <w:sz w:val="24"/>
-          <w:szCs w:val="24"/>
-        </w:rPr>
-        <w:tab/>
-      </w:r>
-      <w:r>
-        <w:rPr>
-          <w:sz w:val="24"/>
-          <w:szCs w:val="24"/>
-        </w:rPr>
-        <w:t>(</w:t>
-      </w:r>
-      <w:r>
-        <w:rPr>
-          <w:sz w:val="24"/>
-          <w:szCs w:val="24"/>
-        </w:rPr>
-        <w:t>6</w:t>
-      </w:r>
-      <w:r>
-        <w:rPr>
-          <w:sz w:val="24"/>
-          <w:szCs w:val="24"/>
-        </w:rPr>
-        <w:t xml:space="preserve"> points) </w:t>
-      </w:r>
-      <w:r>
-        <w:rPr>
-          <w:sz w:val="24"/>
-          <w:szCs w:val="24"/>
-        </w:rPr>
-        <w:t>As a customer I want to b</w:t>
-      </w:r>
-      <w:r>
-        <w:rPr>
-          <w:sz w:val="24"/>
-          <w:szCs w:val="24"/>
-        </w:rPr>
-        <w:t>e offered discounts based upon items I am viewing and have purchased</w:t>
-      </w:r>
-    </w:p>
-    <w:p>
-      <w:pPr>
-        <w:rPr>
-          <w:b/>
-          <w:bCs/>
-          <w:sz w:val="24"/>
-          <w:szCs w:val="24"/>
-        </w:rPr>
-      </w:pPr>
-      <w:r>
-        <w:rPr>
-          <w:b/>
-          <w:bCs/>
-          <w:sz w:val="24"/>
-          <w:szCs w:val="24"/>
-        </w:rPr>
-        <w:t>Moderator-</w:t>
-      </w:r>
-    </w:p>
-    <w:p>
-      <w:pPr>
-        <w:rPr>
-          <w:sz w:val="24"/>
-          <w:szCs w:val="24"/>
-        </w:rPr>
-      </w:pPr>
-      <w:r>
-        <w:rPr>
-          <w:b/>
-          <w:bCs/>
-          <w:sz w:val="24"/>
-          <w:szCs w:val="24"/>
-        </w:rPr>
-        <w:tab/>
-      </w:r>
-      <w:r>
-        <w:rPr>
-          <w:bCs/>
-          <w:sz w:val="24"/>
-          <w:szCs w:val="24"/>
-          <w:highlight w:val="yellow"/>
-        </w:rPr>
-        <w:t>(</w:t>
-      </w:r>
-      <w:r>
-        <w:rPr>
-          <w:bCs/>
-          <w:sz w:val="24"/>
-          <w:szCs w:val="24"/>
-          <w:highlight w:val="yellow"/>
-        </w:rPr>
-        <w:t>6</w:t>
-      </w:r>
-      <w:r>
-        <w:rPr>
-          <w:bCs/>
-          <w:sz w:val="24"/>
-          <w:szCs w:val="24"/>
-          <w:highlight w:val="yellow"/>
-        </w:rPr>
-        <w:t xml:space="preserve"> points) </w:t>
-      </w:r>
-      <w:r>
-        <w:rPr>
-          <w:sz w:val="24"/>
-          <w:szCs w:val="24"/>
-          <w:highlight w:val="yellow"/>
-        </w:rPr>
-        <w:t>As a moderator I want th</w:t>
-      </w:r>
-      <w:r>
-        <w:rPr>
-          <w:sz w:val="24"/>
-          <w:szCs w:val="24"/>
-          <w:highlight w:val="yellow"/>
-        </w:rPr>
-        <w:t xml:space="preserve">e ability to </w:t>
-      </w:r>
-      <w:r>
-        <w:rPr>
-          <w:sz w:val="24"/>
-          <w:szCs w:val="24"/>
-          <w:highlight w:val="green"/>
-        </w:rPr>
-        <w:t xml:space="preserve">view </w:t>
-      </w:r>
-      <w:r>
-        <w:rPr>
-          <w:sz w:val="24"/>
-          <w:szCs w:val="24"/>
-          <w:highlight w:val="green"/>
-        </w:rPr>
-        <w:t>all c</w:t>
-      </w:r>
-      <w:r>
-        <w:rPr>
-          <w:sz w:val="24"/>
-          <w:szCs w:val="24"/>
-          <w:highlight w:val="green"/>
-        </w:rPr>
-        <w:t>ustomers</w:t>
-      </w:r>
-      <w:r>
-        <w:rPr>
-          <w:sz w:val="24"/>
-          <w:szCs w:val="24"/>
-          <w:highlight w:val="green"/>
-        </w:rPr>
-        <w:t>, their respective details</w:t>
-      </w:r>
-      <w:r>
-        <w:rPr>
-          <w:sz w:val="24"/>
-          <w:szCs w:val="24"/>
-          <w:highlight w:val="yellow"/>
-        </w:rPr>
-        <w:t>, and their current open</w:t>
-      </w:r>
-      <w:r>
-        <w:rPr>
-          <w:sz w:val="24"/>
-          <w:szCs w:val="24"/>
-          <w:highlight w:val="yellow"/>
-        </w:rPr>
-        <w:t xml:space="preserve"> </w:t>
-      </w:r>
-      <w:r>
-        <w:rPr>
-          <w:sz w:val="24"/>
-          <w:szCs w:val="24"/>
-          <w:highlight w:val="yellow"/>
-        </w:rPr>
-        <w:t>(if any) orders. (PayPal Invoice API)</w:t>
-      </w:r>
-    </w:p>
-    <w:p>
-      <w:pPr>
-        <w:ind w:firstLine="720"/>
-        <w:rPr>
-          <w:sz w:val="24"/>
-          <w:szCs w:val="24"/>
-        </w:rPr>
-      </w:pPr>
-      <w:r>
-        <w:rPr>
-          <w:sz w:val="24"/>
-          <w:szCs w:val="24"/>
-          <w:highlight w:val="green"/>
-        </w:rPr>
-        <w:t xml:space="preserve">(5 points) </w:t>
-      </w:r>
-      <w:r>
-        <w:rPr>
-          <w:sz w:val="24"/>
-          <w:szCs w:val="24"/>
-          <w:highlight w:val="green"/>
-        </w:rPr>
-        <w:t>As a moderator I want the ability to s</w:t>
-      </w:r>
-      <w:r>
-        <w:rPr>
-          <w:sz w:val="24"/>
-          <w:szCs w:val="24"/>
-          <w:highlight w:val="green"/>
-        </w:rPr>
-        <w:t>end an email to notify if products are shipped</w:t>
-      </w:r>
-      <w:r>
-        <w:rPr>
-          <w:sz w:val="24"/>
-          <w:szCs w:val="24"/>
-          <w:highlight w:val="green"/>
-        </w:rPr>
-        <w:t xml:space="preserve"> </w:t>
-      </w:r>
-      <w:r>
-        <w:rPr>
-          <w:sz w:val="24"/>
-          <w:szCs w:val="24"/>
-          <w:highlight w:val="green"/>
-        </w:rPr>
-        <w:t>(Email API)</w:t>
-      </w:r>
-    </w:p>
-    <w:p>
-      <w:pPr>
-        <w:rPr>
-          <w:sz w:val="24"/>
-          <w:szCs w:val="24"/>
-          <w:highlight w:val="green"/>
-        </w:rPr>
-      </w:pPr>
-      <w:r>
-        <w:rPr>
-          <w:sz w:val="24"/>
-          <w:szCs w:val="24"/>
-        </w:rPr>
-        <w:tab/>
-      </w:r>
-      <w:r>
-        <w:rPr>
-          <w:sz w:val="24"/>
-          <w:szCs w:val="24"/>
-          <w:highlight w:val="green"/>
-        </w:rPr>
-        <w:t xml:space="preserve">(7.5 points) </w:t>
-      </w:r>
-      <w:r>
-        <w:rPr>
-          <w:sz w:val="24"/>
-          <w:szCs w:val="24"/>
-          <w:highlight w:val="green"/>
-        </w:rPr>
-        <w:t>As a moderator I want to be able to post products</w:t>
-      </w:r>
-      <w:r>
-        <w:rPr>
-          <w:sz w:val="24"/>
-          <w:szCs w:val="24"/>
-          <w:highlight w:val="green"/>
-        </w:rPr>
-        <w:t>:</w:t>
-      </w:r>
-    </w:p>
-    <w:p>
-      <w:pPr>
-        <w:rPr>
-          <w:sz w:val="24"/>
-          <w:szCs w:val="24"/>
-          <w:highlight w:val="green"/>
-        </w:rPr>
-      </w:pPr>
-      <w:r>
-        <w:rPr>
-          <w:sz w:val="24"/>
-          <w:szCs w:val="24"/>
-          <w:highlight w:val="green"/>
-        </w:rPr>
-        <w:tab/>
-      </w:r>
-      <w:r>
-        <w:rPr>
-          <w:sz w:val="24"/>
-          <w:szCs w:val="24"/>
-          <w:highlight w:val="green"/>
-        </w:rPr>
-        <w:tab/>
-      </w:r>
-      <w:r>
-        <w:rPr>
-          <w:sz w:val="24"/>
-          <w:szCs w:val="24"/>
-          <w:highlight w:val="green"/>
-        </w:rPr>
-        <w:t>Have the ability to u</w:t>
-      </w:r>
-      <w:r>
-        <w:rPr>
-          <w:sz w:val="24"/>
-          <w:szCs w:val="24"/>
-          <w:highlight w:val="green"/>
-        </w:rPr>
-        <w:t>pload</w:t>
-      </w:r>
-      <w:r>
-        <w:rPr>
-          <w:sz w:val="24"/>
-          <w:szCs w:val="24"/>
-          <w:highlight w:val="green"/>
-        </w:rPr>
-        <w:t>/change</w:t>
-      </w:r>
-      <w:r>
-        <w:rPr>
-          <w:sz w:val="24"/>
-          <w:szCs w:val="24"/>
-          <w:highlight w:val="green"/>
-        </w:rPr>
-        <w:t xml:space="preserve"> pictures for items</w:t>
-      </w:r>
-    </w:p>
-    <w:p>
-      <w:pPr>
-        <w:rPr>
-          <w:sz w:val="24"/>
-          <w:szCs w:val="24"/>
-          <w:highlight w:val="green"/>
-        </w:rPr>
-      </w:pPr>
-      <w:r>
-        <w:rPr>
-          <w:sz w:val="24"/>
-          <w:szCs w:val="24"/>
-          <w:highlight w:val="green"/>
-        </w:rPr>
-        <w:tab/>
-      </w:r>
-      <w:r>
-        <w:rPr>
-          <w:sz w:val="24"/>
-          <w:szCs w:val="24"/>
-          <w:highlight w:val="green"/>
-        </w:rPr>
-        <w:tab/>
-      </w:r>
-      <w:r>
-        <w:rPr>
-          <w:sz w:val="24"/>
-          <w:szCs w:val="24"/>
-          <w:highlight w:val="green"/>
-        </w:rPr>
-        <w:t>Have the ability to add/edit</w:t>
-      </w:r>
-      <w:r>
-        <w:rPr>
-          <w:sz w:val="24"/>
-          <w:szCs w:val="24"/>
-          <w:highlight w:val="green"/>
-        </w:rPr>
-        <w:t xml:space="preserve"> specific details about items</w:t>
-      </w:r>
-    </w:p>
-    <w:p>
-      <w:pPr>
-        <w:rPr>
-          <w:sz w:val="24"/>
-          <w:szCs w:val="24"/>
-          <w:highlight w:val="green"/>
-        </w:rPr>
-      </w:pPr>
-      <w:r>
-        <w:rPr>
-          <w:sz w:val="24"/>
-          <w:szCs w:val="24"/>
-          <w:highlight w:val="green"/>
-        </w:rPr>
-        <w:tab/>
-      </w:r>
-      <w:r>
-        <w:rPr>
-          <w:sz w:val="24"/>
-          <w:szCs w:val="24"/>
-          <w:highlight w:val="green"/>
-        </w:rPr>
-        <w:tab/>
-      </w:r>
-      <w:r>
-        <w:rPr>
-          <w:sz w:val="24"/>
-          <w:szCs w:val="24"/>
-          <w:highlight w:val="green"/>
-        </w:rPr>
-        <w:t>Have the ability to a</w:t>
-      </w:r>
-      <w:r>
-        <w:rPr>
-          <w:sz w:val="24"/>
-          <w:szCs w:val="24"/>
-          <w:highlight w:val="green"/>
-        </w:rPr>
-        <w:t>dd</w:t>
-      </w:r>
-      <w:r>
-        <w:rPr>
-          <w:sz w:val="24"/>
-          <w:szCs w:val="24"/>
-          <w:highlight w:val="green"/>
-        </w:rPr>
-        <w:t>/edit</w:t>
-      </w:r>
-      <w:r>
-        <w:rPr>
-          <w:sz w:val="24"/>
-          <w:szCs w:val="24"/>
-          <w:highlight w:val="green"/>
-        </w:rPr>
-        <w:t xml:space="preserve"> prices for items</w:t>
-      </w:r>
-    </w:p>
-    <w:p>
-      <w:pPr>
-        <w:rPr>
-          <w:sz w:val="24"/>
-          <w:szCs w:val="24"/>
-        </w:rPr>
-      </w:pPr>
-      <w:r>
-        <w:rPr>
-          <w:sz w:val="24"/>
-          <w:szCs w:val="24"/>
-          <w:highlight w:val="green"/>
-        </w:rPr>
-        <w:tab/>
-      </w:r>
-      <w:r>
-        <w:rPr>
-          <w:sz w:val="24"/>
-          <w:szCs w:val="24"/>
-          <w:highlight w:val="green"/>
-        </w:rPr>
-        <w:tab/>
-      </w:r>
-      <w:r>
-        <w:rPr>
-          <w:sz w:val="24"/>
-          <w:szCs w:val="24"/>
-          <w:highlight w:val="green"/>
-        </w:rPr>
-        <w:t>**</w:t>
-      </w:r>
-      <w:r>
-        <w:rPr>
-          <w:sz w:val="24"/>
-          <w:szCs w:val="24"/>
-          <w:highlight w:val="green"/>
-        </w:rPr>
-        <w:t>Have the ability to remove items</w:t>
-      </w:r>
-      <w:r>
-        <w:rPr>
-          <w:sz w:val="24"/>
-          <w:szCs w:val="24"/>
-        </w:rPr>
-        <w:t>--(Changed remove to Deactivate so that they can keep a record of all products they have sold)</w:t>
-      </w:r>
-    </w:p>
-    <w:p>
-      <w:pPr>
-        <w:rPr>
-          <w:sz w:val="24"/>
-          <w:szCs w:val="24"/>
-        </w:rPr>
-      </w:pPr>
-      <w:r>
-        <w:rPr>
-          <w:sz w:val="24"/>
-          <w:szCs w:val="24"/>
-        </w:rPr>
-        <w:lastRenderedPageBreak/>
-        <w:tab/>
-      </w:r>
-      <w:r>
-        <w:rPr>
-          <w:sz w:val="24"/>
-          <w:szCs w:val="24"/>
-        </w:rPr>
-        <w:t xml:space="preserve">(10 points) </w:t>
-      </w:r>
-      <w:r>
-        <w:rPr>
-          <w:sz w:val="24"/>
-          <w:szCs w:val="24"/>
-        </w:rPr>
-        <w:t>As a moderator b</w:t>
-      </w:r>
-      <w:r>
-        <w:rPr>
-          <w:sz w:val="24"/>
-          <w:szCs w:val="24"/>
-        </w:rPr>
-        <w:t>e able to see analytics about my website to</w:t>
+          <w:highlight w:val="green"/>
+        </w:rPr>
+        <w:t>A</w:t>
       </w:r>
       <w:bookmarkStart w:id="0" w:name="_GoBack"/>
       <w:bookmarkEnd w:id="0"/>
@@ -970,11 +422,129 @@
         <w:rPr>
           <w:sz w:val="24"/>
           <w:szCs w:val="24"/>
-        </w:rPr>
-        <w:t xml:space="preserve"> be able to adjust inventory based off of sales and site traffic</w:t>
-      </w:r>
-      <w:r>
-        <w:rPr>
+          <w:highlight w:val="green"/>
+        </w:rPr>
+        <w:t>s a customer I want to view</w:t>
+      </w:r>
+      <w:r>
+        <w:rPr>
+          <w:sz w:val="24"/>
+          <w:szCs w:val="24"/>
+          <w:highlight w:val="green"/>
+        </w:rPr>
+        <w:t xml:space="preserve"> a list of past orders</w:t>
+      </w:r>
+      <w:r>
+        <w:rPr>
+          <w:sz w:val="24"/>
+          <w:szCs w:val="24"/>
+          <w:highlight w:val="green"/>
+        </w:rPr>
+        <w:t>.</w:t>
+      </w:r>
+    </w:p>
+    <w:p>
+      <w:pPr>
+        <w:rPr>
+          <w:sz w:val="24"/>
+          <w:szCs w:val="24"/>
+        </w:rPr>
+      </w:pPr>
+      <w:r>
+        <w:rPr>
+          <w:sz w:val="24"/>
+          <w:szCs w:val="24"/>
+        </w:rPr>
+        <w:tab/>
+      </w:r>
+      <w:r>
+        <w:rPr>
+          <w:sz w:val="24"/>
+          <w:szCs w:val="24"/>
+          <w:highlight w:val="yellow"/>
+        </w:rPr>
+        <w:t xml:space="preserve">(7.5 points) </w:t>
+      </w:r>
+      <w:r>
+        <w:rPr>
+          <w:sz w:val="24"/>
+          <w:szCs w:val="24"/>
+          <w:highlight w:val="yellow"/>
+        </w:rPr>
+        <w:t>As a customer I want to s</w:t>
+      </w:r>
+      <w:r>
+        <w:rPr>
+          <w:sz w:val="24"/>
+          <w:szCs w:val="24"/>
+          <w:highlight w:val="yellow"/>
+        </w:rPr>
+        <w:t>ee a list of recommended items based on past purchases</w:t>
+      </w:r>
+    </w:p>
+    <w:p>
+      <w:pPr>
+        <w:rPr>
+          <w:sz w:val="24"/>
+          <w:szCs w:val="24"/>
+        </w:rPr>
+      </w:pPr>
+      <w:r>
+        <w:rPr>
+          <w:sz w:val="24"/>
+          <w:szCs w:val="24"/>
+        </w:rPr>
+        <w:tab/>
+      </w:r>
+      <w:r>
+        <w:rPr>
+          <w:sz w:val="24"/>
+          <w:szCs w:val="24"/>
+        </w:rPr>
+        <w:t>(</w:t>
+      </w:r>
+      <w:r>
+        <w:rPr>
+          <w:sz w:val="24"/>
+          <w:szCs w:val="24"/>
+        </w:rPr>
+        <w:t>6</w:t>
+      </w:r>
+      <w:r>
+        <w:rPr>
+          <w:sz w:val="24"/>
+          <w:szCs w:val="24"/>
+        </w:rPr>
+        <w:t xml:space="preserve"> points) </w:t>
+      </w:r>
+      <w:r>
+        <w:rPr>
+          <w:sz w:val="24"/>
+          <w:szCs w:val="24"/>
+          <w:highlight w:val="green"/>
+        </w:rPr>
+        <w:t>As a customer I want to b</w:t>
+      </w:r>
+      <w:r>
+        <w:rPr>
+          <w:sz w:val="24"/>
+          <w:szCs w:val="24"/>
+          <w:highlight w:val="green"/>
+        </w:rPr>
+        <w:t xml:space="preserve">e offered discounts based upon items </w:t>
+      </w:r>
+      <w:r>
+        <w:rPr>
+          <w:color w:val="FF0000"/>
+          <w:sz w:val="24"/>
+          <w:szCs w:val="24"/>
+          <w:highlight w:val="darkBlue"/>
+        </w:rPr>
+        <w:t>I am</w:t>
+      </w:r>
+      <w:r>
+        <w:rPr>
+          <w:color w:val="FF0000"/>
           <w:sz w:val="24"/>
           <w:szCs w:val="24"/>
         </w:rPr>
@@ -982,60 +552,647 @@
       </w:r>
       <w:r>
         <w:rPr>
-          <w:sz w:val="24"/>
-          <w:szCs w:val="24"/>
-        </w:rPr>
-        <w:t>(CrazyEgg or Google Analytics)</w:t>
-      </w:r>
-    </w:p>
-    <w:p>
-      <w:pPr>
-        <w:rPr>
-          <w:sz w:val="24"/>
-          <w:szCs w:val="24"/>
-        </w:rPr>
-      </w:pPr>
-      <w:r>
-        <w:rPr>
-          <w:sz w:val="24"/>
-          <w:szCs w:val="24"/>
-        </w:rPr>
-        <w:tab/>
-      </w:r>
-      <w:r>
-        <w:rPr>
-          <w:sz w:val="24"/>
-          <w:szCs w:val="24"/>
+          <w:color w:val="FF0000"/>
+          <w:sz w:val="24"/>
+          <w:szCs w:val="24"/>
+          <w:highlight w:val="darkBlue"/>
+        </w:rPr>
+        <w:t>viewing and</w:t>
+      </w:r>
+      <w:r>
+        <w:rPr>
+          <w:color w:val="FF0000"/>
+          <w:sz w:val="24"/>
+          <w:szCs w:val="24"/>
+        </w:rPr>
+        <w:t xml:space="preserve"> </w:t>
+      </w:r>
+      <w:r>
+        <w:rPr>
+          <w:sz w:val="24"/>
+          <w:szCs w:val="24"/>
+          <w:highlight w:val="green"/>
+        </w:rPr>
+        <w:t>have purchased</w:t>
+      </w:r>
+    </w:p>
+    <w:p>
+      <w:pPr>
+        <w:rPr>
+          <w:b/>
+          <w:bCs/>
+          <w:sz w:val="24"/>
+          <w:szCs w:val="24"/>
+        </w:rPr>
+      </w:pPr>
+      <w:r>
+        <w:rPr>
+          <w:b/>
+          <w:bCs/>
+          <w:sz w:val="24"/>
+          <w:szCs w:val="24"/>
+        </w:rPr>
+        <w:t>Moderator-</w:t>
+      </w:r>
+    </w:p>
+    <w:p>
+      <w:pPr>
+        <w:rPr>
+          <w:sz w:val="24"/>
+          <w:szCs w:val="24"/>
+        </w:rPr>
+      </w:pPr>
+      <w:r>
+        <w:rPr>
+          <w:b/>
+          <w:bCs/>
+          <w:sz w:val="24"/>
+          <w:szCs w:val="24"/>
+        </w:rPr>
+        <w:tab/>
+      </w:r>
+      <w:r>
+        <w:rPr>
+          <w:bCs/>
+          <w:sz w:val="24"/>
+          <w:szCs w:val="24"/>
+          <w:highlight w:val="green"/>
+        </w:rPr>
+        <w:t>(</w:t>
+      </w:r>
+      <w:r>
+        <w:rPr>
+          <w:bCs/>
+          <w:sz w:val="24"/>
+          <w:szCs w:val="24"/>
+          <w:highlight w:val="green"/>
+        </w:rPr>
+        <w:t>6</w:t>
+      </w:r>
+      <w:r>
+        <w:rPr>
+          <w:bCs/>
+          <w:sz w:val="24"/>
+          <w:szCs w:val="24"/>
+          <w:highlight w:val="green"/>
+        </w:rPr>
+        <w:t xml:space="preserve"> points) </w:t>
+      </w:r>
+      <w:r>
+        <w:rPr>
+          <w:sz w:val="24"/>
+          <w:szCs w:val="24"/>
+          <w:highlight w:val="green"/>
+        </w:rPr>
+        <w:t>As a moderator I want th</w:t>
+      </w:r>
+      <w:r>
+        <w:rPr>
+          <w:sz w:val="24"/>
+          <w:szCs w:val="24"/>
+          <w:highlight w:val="green"/>
+        </w:rPr>
+        <w:t xml:space="preserve">e ability to </w:t>
+      </w:r>
+      <w:r>
+        <w:rPr>
+          <w:sz w:val="24"/>
+          <w:szCs w:val="24"/>
+          <w:highlight w:val="green"/>
+        </w:rPr>
+        <w:t xml:space="preserve">view </w:t>
+      </w:r>
+      <w:r>
+        <w:rPr>
+          <w:sz w:val="24"/>
+          <w:szCs w:val="24"/>
+          <w:highlight w:val="green"/>
+        </w:rPr>
+        <w:t>all c</w:t>
+      </w:r>
+      <w:r>
+        <w:rPr>
+          <w:sz w:val="24"/>
+          <w:szCs w:val="24"/>
+          <w:highlight w:val="green"/>
+        </w:rPr>
+        <w:t>ustomers</w:t>
+      </w:r>
+      <w:r>
+        <w:rPr>
+          <w:sz w:val="24"/>
+          <w:szCs w:val="24"/>
+          <w:highlight w:val="green"/>
+        </w:rPr>
+        <w:t>, their respective details</w:t>
+      </w:r>
+      <w:r>
+        <w:rPr>
+          <w:sz w:val="24"/>
+          <w:szCs w:val="24"/>
+          <w:highlight w:val="yellow"/>
+        </w:rPr>
+        <w:t xml:space="preserve">, </w:t>
+      </w:r>
+      <w:r>
+        <w:rPr>
+          <w:sz w:val="24"/>
+          <w:szCs w:val="24"/>
+          <w:highlight w:val="green"/>
+        </w:rPr>
+        <w:t xml:space="preserve">and their </w:t>
+      </w:r>
+      <w:r>
+        <w:rPr>
+          <w:color w:val="FF0000"/>
+          <w:sz w:val="24"/>
+          <w:szCs w:val="24"/>
+          <w:highlight w:val="darkBlue"/>
+        </w:rPr>
+        <w:t>current open</w:t>
+      </w:r>
+      <w:r>
+        <w:rPr>
+          <w:color w:val="FF0000"/>
+          <w:sz w:val="24"/>
+          <w:szCs w:val="24"/>
+          <w:highlight w:val="darkBlue"/>
+        </w:rPr>
+        <w:t xml:space="preserve"> </w:t>
+      </w:r>
+      <w:r>
+        <w:rPr>
+          <w:color w:val="FF0000"/>
+          <w:sz w:val="24"/>
+          <w:szCs w:val="24"/>
+          <w:highlight w:val="darkBlue"/>
+        </w:rPr>
+        <w:t xml:space="preserve">(if any) </w:t>
+      </w:r>
+      <w:r>
+        <w:rPr>
+          <w:sz w:val="24"/>
+          <w:szCs w:val="24"/>
+          <w:highlight w:val="green"/>
+        </w:rPr>
+        <w:t>orders. (PayPal Invoice API)</w:t>
+      </w:r>
+    </w:p>
+    <w:p>
+      <w:pPr>
+        <w:ind w:firstLine="720"/>
+        <w:rPr>
+          <w:sz w:val="24"/>
+          <w:szCs w:val="24"/>
+        </w:rPr>
+      </w:pPr>
+      <w:r>
+        <w:rPr>
+          <w:sz w:val="24"/>
+          <w:szCs w:val="24"/>
+          <w:highlight w:val="green"/>
+        </w:rPr>
+        <w:t xml:space="preserve">(5 points) </w:t>
+      </w:r>
+      <w:r>
+        <w:rPr>
+          <w:sz w:val="24"/>
+          <w:szCs w:val="24"/>
+          <w:highlight w:val="green"/>
+        </w:rPr>
+        <w:t>As a moderator I want the ability to s</w:t>
+      </w:r>
+      <w:r>
+        <w:rPr>
+          <w:sz w:val="24"/>
+          <w:szCs w:val="24"/>
+          <w:highlight w:val="green"/>
+        </w:rPr>
+        <w:t>end an email to notify if products are shipped</w:t>
+      </w:r>
+      <w:r>
+        <w:rPr>
+          <w:sz w:val="24"/>
+          <w:szCs w:val="24"/>
+          <w:highlight w:val="green"/>
+        </w:rPr>
+        <w:t xml:space="preserve"> </w:t>
+      </w:r>
+      <w:r>
+        <w:rPr>
+          <w:sz w:val="24"/>
+          <w:szCs w:val="24"/>
+          <w:highlight w:val="green"/>
+        </w:rPr>
+        <w:t>(Email API)</w:t>
+      </w:r>
+    </w:p>
+    <w:p>
+      <w:pPr>
+        <w:rPr>
+          <w:sz w:val="24"/>
+          <w:szCs w:val="24"/>
+          <w:highlight w:val="green"/>
+        </w:rPr>
+      </w:pPr>
+      <w:r>
+        <w:rPr>
+          <w:sz w:val="24"/>
+          <w:szCs w:val="24"/>
+        </w:rPr>
+        <w:tab/>
+      </w:r>
+      <w:r>
+        <w:rPr>
+          <w:sz w:val="24"/>
+          <w:szCs w:val="24"/>
+          <w:highlight w:val="green"/>
+        </w:rPr>
+        <w:t xml:space="preserve">(7.5 points) </w:t>
+      </w:r>
+      <w:r>
+        <w:rPr>
+          <w:sz w:val="24"/>
+          <w:szCs w:val="24"/>
+          <w:highlight w:val="green"/>
+        </w:rPr>
+        <w:t>As a moderator I want to be able to post products</w:t>
+      </w:r>
+      <w:r>
+        <w:rPr>
+          <w:sz w:val="24"/>
+          <w:szCs w:val="24"/>
+          <w:highlight w:val="green"/>
+        </w:rPr>
+        <w:t>:</w:t>
+      </w:r>
+    </w:p>
+    <w:p>
+      <w:pPr>
+        <w:rPr>
+          <w:sz w:val="24"/>
+          <w:szCs w:val="24"/>
+          <w:highlight w:val="green"/>
+        </w:rPr>
+      </w:pPr>
+      <w:r>
+        <w:rPr>
+          <w:sz w:val="24"/>
+          <w:szCs w:val="24"/>
+          <w:highlight w:val="green"/>
+        </w:rPr>
+        <w:tab/>
+      </w:r>
+      <w:r>
+        <w:rPr>
+          <w:sz w:val="24"/>
+          <w:szCs w:val="24"/>
+          <w:highlight w:val="green"/>
+        </w:rPr>
+        <w:tab/>
+      </w:r>
+      <w:r>
+        <w:rPr>
+          <w:sz w:val="24"/>
+          <w:szCs w:val="24"/>
+          <w:highlight w:val="green"/>
+        </w:rPr>
+        <w:t>Have the ability to u</w:t>
+      </w:r>
+      <w:r>
+        <w:rPr>
+          <w:sz w:val="24"/>
+          <w:szCs w:val="24"/>
+          <w:highlight w:val="green"/>
+        </w:rPr>
+        <w:t>pload</w:t>
+      </w:r>
+      <w:r>
+        <w:rPr>
+          <w:sz w:val="24"/>
+          <w:szCs w:val="24"/>
+          <w:highlight w:val="green"/>
+        </w:rPr>
+        <w:t>/change</w:t>
+      </w:r>
+      <w:r>
+        <w:rPr>
+          <w:sz w:val="24"/>
+          <w:szCs w:val="24"/>
+          <w:highlight w:val="green"/>
+        </w:rPr>
+        <w:t xml:space="preserve"> pictures for items</w:t>
+      </w:r>
+    </w:p>
+    <w:p>
+      <w:pPr>
+        <w:rPr>
+          <w:sz w:val="24"/>
+          <w:szCs w:val="24"/>
+          <w:highlight w:val="green"/>
+        </w:rPr>
+      </w:pPr>
+      <w:r>
+        <w:rPr>
+          <w:sz w:val="24"/>
+          <w:szCs w:val="24"/>
+          <w:highlight w:val="green"/>
+        </w:rPr>
+        <w:tab/>
+      </w:r>
+      <w:r>
+        <w:rPr>
+          <w:sz w:val="24"/>
+          <w:szCs w:val="24"/>
+          <w:highlight w:val="green"/>
+        </w:rPr>
+        <w:tab/>
+      </w:r>
+      <w:r>
+        <w:rPr>
+          <w:sz w:val="24"/>
+          <w:szCs w:val="24"/>
+          <w:highlight w:val="green"/>
+        </w:rPr>
+        <w:t>Have the ability to add/edit</w:t>
+      </w:r>
+      <w:r>
+        <w:rPr>
+          <w:sz w:val="24"/>
+          <w:szCs w:val="24"/>
+          <w:highlight w:val="green"/>
+        </w:rPr>
+        <w:t xml:space="preserve"> specific details about items</w:t>
+      </w:r>
+    </w:p>
+    <w:p>
+      <w:pPr>
+        <w:rPr>
+          <w:sz w:val="24"/>
+          <w:szCs w:val="24"/>
+          <w:highlight w:val="green"/>
+        </w:rPr>
+      </w:pPr>
+      <w:r>
+        <w:rPr>
+          <w:sz w:val="24"/>
+          <w:szCs w:val="24"/>
+          <w:highlight w:val="green"/>
+        </w:rPr>
+        <w:tab/>
+      </w:r>
+      <w:r>
+        <w:rPr>
+          <w:sz w:val="24"/>
+          <w:szCs w:val="24"/>
+          <w:highlight w:val="green"/>
+        </w:rPr>
+        <w:tab/>
+      </w:r>
+      <w:r>
+        <w:rPr>
+          <w:sz w:val="24"/>
+          <w:szCs w:val="24"/>
+          <w:highlight w:val="green"/>
+        </w:rPr>
+        <w:t>Have the ability to a</w:t>
+      </w:r>
+      <w:r>
+        <w:rPr>
+          <w:sz w:val="24"/>
+          <w:szCs w:val="24"/>
+          <w:highlight w:val="green"/>
+        </w:rPr>
+        <w:t>dd</w:t>
+      </w:r>
+      <w:r>
+        <w:rPr>
+          <w:sz w:val="24"/>
+          <w:szCs w:val="24"/>
+          <w:highlight w:val="green"/>
+        </w:rPr>
+        <w:t>/edit</w:t>
+      </w:r>
+      <w:r>
+        <w:rPr>
+          <w:sz w:val="24"/>
+          <w:szCs w:val="24"/>
+          <w:highlight w:val="green"/>
+        </w:rPr>
+        <w:t xml:space="preserve"> prices for items</w:t>
+      </w:r>
+    </w:p>
+    <w:p>
+      <w:pPr>
+        <w:rPr>
+          <w:sz w:val="24"/>
+          <w:szCs w:val="24"/>
+        </w:rPr>
+      </w:pPr>
+      <w:r>
+        <w:rPr>
+          <w:sz w:val="24"/>
+          <w:szCs w:val="24"/>
+          <w:highlight w:val="green"/>
+        </w:rPr>
+        <w:tab/>
+      </w:r>
+      <w:r>
+        <w:rPr>
+          <w:sz w:val="24"/>
+          <w:szCs w:val="24"/>
+          <w:highlight w:val="green"/>
+        </w:rPr>
+        <w:tab/>
+      </w:r>
+      <w:r>
+        <w:rPr>
+          <w:sz w:val="24"/>
+          <w:szCs w:val="24"/>
+          <w:highlight w:val="green"/>
+        </w:rPr>
+        <w:t>**</w:t>
+      </w:r>
+      <w:r>
+        <w:rPr>
+          <w:sz w:val="24"/>
+          <w:szCs w:val="24"/>
+          <w:highlight w:val="green"/>
+        </w:rPr>
+        <w:t>Have the ability to remove items</w:t>
+      </w:r>
+      <w:r>
+        <w:rPr>
+          <w:sz w:val="24"/>
+          <w:szCs w:val="24"/>
+        </w:rPr>
+        <w:t>--(Changed remove to Deactivate so that they can keep a record of all products they have sold)</w:t>
+      </w:r>
+    </w:p>
+    <w:p>
+      <w:pPr>
+        <w:rPr>
+          <w:color w:val="FF0000"/>
+          <w:sz w:val="24"/>
+          <w:szCs w:val="24"/>
+          <w:highlight w:val="darkBlue"/>
+        </w:rPr>
+      </w:pPr>
+      <w:r>
+        <w:rPr>
+          <w:sz w:val="24"/>
+          <w:szCs w:val="24"/>
+        </w:rPr>
+        <w:lastRenderedPageBreak/>
+        <w:tab/>
+      </w:r>
+      <w:r>
+        <w:rPr>
+          <w:color w:val="FF0000"/>
+          <w:sz w:val="24"/>
+          <w:szCs w:val="24"/>
+          <w:highlight w:val="darkBlue"/>
+        </w:rPr>
+        <w:t xml:space="preserve">(10 points) </w:t>
+      </w:r>
+      <w:r>
+        <w:rPr>
+          <w:color w:val="FF0000"/>
+          <w:sz w:val="24"/>
+          <w:szCs w:val="24"/>
+          <w:highlight w:val="darkBlue"/>
+        </w:rPr>
+        <w:t>As a moderator b</w:t>
+      </w:r>
+      <w:r>
+        <w:rPr>
+          <w:color w:val="FF0000"/>
+          <w:sz w:val="24"/>
+          <w:szCs w:val="24"/>
+          <w:highlight w:val="darkBlue"/>
+        </w:rPr>
+        <w:t>e able to see analytics about my website to be able to adjust inventory based off of sales and site traffic</w:t>
+      </w:r>
+      <w:r>
+        <w:rPr>
+          <w:color w:val="FF0000"/>
+          <w:sz w:val="24"/>
+          <w:szCs w:val="24"/>
+          <w:highlight w:val="darkBlue"/>
+        </w:rPr>
+        <w:t xml:space="preserve"> </w:t>
+      </w:r>
+      <w:r>
+        <w:rPr>
+          <w:color w:val="FF0000"/>
+          <w:sz w:val="24"/>
+          <w:szCs w:val="24"/>
+          <w:highlight w:val="darkBlue"/>
+        </w:rPr>
+        <w:t>(</w:t>
+      </w:r>
+      <w:proofErr w:type="spellStart"/>
+      <w:r>
+        <w:rPr>
+          <w:color w:val="FF0000"/>
+          <w:sz w:val="24"/>
+          <w:szCs w:val="24"/>
+          <w:highlight w:val="darkBlue"/>
+        </w:rPr>
+        <w:t>CrazyEgg</w:t>
+      </w:r>
+      <w:proofErr w:type="spellEnd"/>
+      <w:r>
+        <w:rPr>
+          <w:color w:val="FF0000"/>
+          <w:sz w:val="24"/>
+          <w:szCs w:val="24"/>
+          <w:highlight w:val="darkBlue"/>
+        </w:rPr>
+        <w:t xml:space="preserve"> or Google Analytics)</w:t>
+      </w:r>
+    </w:p>
+    <w:p>
+      <w:pPr>
+        <w:rPr>
+          <w:color w:val="FF0000"/>
+          <w:sz w:val="24"/>
+          <w:szCs w:val="24"/>
+        </w:rPr>
+      </w:pPr>
+      <w:r>
+        <w:rPr>
+          <w:color w:val="FF0000"/>
+          <w:sz w:val="24"/>
+          <w:szCs w:val="24"/>
+          <w:highlight w:val="darkBlue"/>
+        </w:rPr>
+        <w:tab/>
+      </w:r>
+      <w:r>
+        <w:rPr>
+          <w:color w:val="FF0000"/>
+          <w:sz w:val="24"/>
+          <w:szCs w:val="24"/>
+          <w:highlight w:val="darkBlue"/>
         </w:rPr>
         <w:t xml:space="preserve">(6 points) </w:t>
       </w:r>
       <w:r>
         <w:rPr>
-          <w:sz w:val="24"/>
-          <w:szCs w:val="24"/>
+          <w:color w:val="FF0000"/>
+          <w:sz w:val="24"/>
+          <w:szCs w:val="24"/>
+          <w:highlight w:val="darkBlue"/>
         </w:rPr>
         <w:t>As a moderator b</w:t>
       </w:r>
       <w:r>
         <w:rPr>
-          <w:sz w:val="24"/>
-          <w:szCs w:val="24"/>
+          <w:color w:val="FF0000"/>
+          <w:sz w:val="24"/>
+          <w:szCs w:val="24"/>
+          <w:highlight w:val="darkBlue"/>
         </w:rPr>
         <w:t>e able to offer discounts to customers based off of purchases/view history</w:t>
       </w:r>
       <w:r>
         <w:rPr>
-          <w:sz w:val="24"/>
-          <w:szCs w:val="24"/>
+          <w:color w:val="FF0000"/>
+          <w:sz w:val="24"/>
+          <w:szCs w:val="24"/>
+          <w:highlight w:val="darkBlue"/>
         </w:rPr>
         <w:t xml:space="preserve"> </w:t>
       </w:r>
       <w:r>
         <w:rPr>
-          <w:sz w:val="24"/>
-          <w:szCs w:val="24"/>
-        </w:rPr>
-        <w:t>(CrazyEgg or Google Analytics)</w:t>
+          <w:color w:val="FF0000"/>
+          <w:sz w:val="24"/>
+          <w:szCs w:val="24"/>
+          <w:highlight w:val="darkBlue"/>
+        </w:rPr>
+        <w:t>(</w:t>
+      </w:r>
+      <w:proofErr w:type="spellStart"/>
+      <w:r>
+        <w:rPr>
+          <w:color w:val="FF0000"/>
+          <w:sz w:val="24"/>
+          <w:szCs w:val="24"/>
+          <w:highlight w:val="darkBlue"/>
+        </w:rPr>
+        <w:t>CrazyEgg</w:t>
+      </w:r>
+      <w:proofErr w:type="spellEnd"/>
+      <w:r>
+        <w:rPr>
+          <w:color w:val="FF0000"/>
+          <w:sz w:val="24"/>
+          <w:szCs w:val="24"/>
+          <w:highlight w:val="darkBlue"/>
+        </w:rPr>
+        <w:t xml:space="preserve"> or Google Analytics)</w:t>
       </w:r>
     </w:p>
     <w:p>
@@ -1107,7 +1264,23 @@
           <w:sz w:val="24"/>
           <w:szCs w:val="24"/>
         </w:rPr>
-        <w:t>(Fedex API or USPS)</w:t>
+        <w:t>(</w:t>
+      </w:r>
+      <w:proofErr w:type="spellStart"/>
+      <w:r>
+        <w:rPr>
+          <w:sz w:val="24"/>
+          <w:szCs w:val="24"/>
+        </w:rPr>
+        <w:t>Fedex</w:t>
+      </w:r>
+      <w:proofErr w:type="spellEnd"/>
+      <w:r>
+        <w:rPr>
+          <w:sz w:val="24"/>
+          <w:szCs w:val="24"/>
+        </w:rPr>
+        <w:t xml:space="preserve"> API or USPS)</w:t>
       </w:r>
     </w:p>
     <w:p>
@@ -1191,6 +1364,13 @@
           <w:szCs w:val="24"/>
         </w:rPr>
       </w:pPr>
+      <w:r>
+        <w:rPr>
+          <w:sz w:val="24"/>
+          <w:szCs w:val="24"/>
+        </w:rPr>
+        <w:t>2SistersCreativeCorner</w:t>
+      </w:r>
     </w:p>
     <w:p>
       <w:pPr>
@@ -1302,7 +1482,7 @@
       </w:pPr>
     </w:pPrDefault>
   </w:docDefaults>
-  <w:latentStyles w:defLockedState="0" w:defUIPriority="99" w:defSemiHidden="0" w:defUnhideWhenUsed="0" w:defQFormat="0" w:count="377">
+  <w:latentStyles w:defLockedState="0" w:defUIPriority="99" w:defSemiHidden="0" w:defUnhideWhenUsed="0" w:defQFormat="0" w:count="376">
     <w:lsdException w:name="Normal" w:uiPriority="0" w:qFormat="1"/>
     <w:lsdException w:name="heading 1" w:uiPriority="9" w:qFormat="1"/>
     <w:lsdException w:name="heading 2" w:semiHidden="1" w:uiPriority="9" w:unhideWhenUsed="1" w:qFormat="1"/>
@@ -1679,7 +1859,6 @@
     <w:lsdException w:name="Hashtag" w:semiHidden="1" w:unhideWhenUsed="1"/>
     <w:lsdException w:name="Unresolved Mention" w:semiHidden="1" w:unhideWhenUsed="1"/>
     <w:lsdException w:name="Smart Link" w:semiHidden="1" w:unhideWhenUsed="1"/>
-    <w:lsdException w:name="Smart Link Error" w:semiHidden="1" w:unhideWhenUsed="1"/>
   </w:latentStyles>
   <w:style w:type="paragraph" w:default="1" w:styleId="Normal">
     <w:name w:val="Normal"/>

</xml_diff>